<commit_message>
Updated white space handling
</commit_message>
<xml_diff>
--- a/Assembler/docs/User Guide.docx
+++ b/Assembler/docs/User Guide.docx
@@ -261,9 +261,6 @@
                 </w:rPr>
                 <w:alias w:val="Date"/>
                 <w:id w:val="516659546"/>
-                <w:placeholder>
-                  <w:docPart w:val="ED42C4A153BB450184034897AF3B0C5C"/>
-                </w:placeholder>
                 <w:dataBinding w:prefixMappings="xmlns:ns0='http://schemas.microsoft.com/office/2006/coverPageProps'" w:xpath="/ns0:CoverPageProperties[1]/ns0:PublishDate[1]" w:storeItemID="{55AF091B-3C7A-41E3-B477-F2FDAA23CFDA}"/>
                 <w:date w:fullDate="2011-02-09T00:00:00Z">
                   <w:dateFormat w:val="M/d/yyyy"/>
@@ -377,7 +374,7 @@
           <w:r>
             <w:fldChar w:fldCharType="separate"/>
           </w:r>
-          <w:hyperlink w:anchor="_Toc285794597" w:history="1">
+          <w:hyperlink w:anchor="_Toc285796549" w:history="1">
             <w:r>
               <w:rPr>
                 <w:rStyle w:val="Hyperlink"/>
@@ -404,7 +401,7 @@
                 <w:noProof/>
                 <w:webHidden/>
               </w:rPr>
-              <w:instrText xml:space="preserve"> PAGEREF _Toc285794597 \h </w:instrText>
+              <w:instrText xml:space="preserve"> PAGEREF _Toc285796549 \h </w:instrText>
             </w:r>
             <w:r>
               <w:rPr>
@@ -446,7 +443,7 @@
               <w:noProof/>
             </w:rPr>
           </w:pPr>
-          <w:hyperlink w:anchor="_Toc285794598" w:history="1">
+          <w:hyperlink w:anchor="_Toc285796550" w:history="1">
             <w:r>
               <w:rPr>
                 <w:rStyle w:val="Hyperlink"/>
@@ -473,7 +470,7 @@
                 <w:noProof/>
                 <w:webHidden/>
               </w:rPr>
-              <w:instrText xml:space="preserve"> PAGEREF _Toc285794598 \h </w:instrText>
+              <w:instrText xml:space="preserve"> PAGEREF _Toc285796550 \h </w:instrText>
             </w:r>
             <w:r>
               <w:rPr>
@@ -515,7 +512,7 @@
               <w:noProof/>
             </w:rPr>
           </w:pPr>
-          <w:hyperlink w:anchor="_Toc285794599" w:history="1">
+          <w:hyperlink w:anchor="_Toc285796551" w:history="1">
             <w:r>
               <w:rPr>
                 <w:rStyle w:val="Hyperlink"/>
@@ -542,7 +539,7 @@
                 <w:noProof/>
                 <w:webHidden/>
               </w:rPr>
-              <w:instrText xml:space="preserve"> PAGEREF _Toc285794599 \h </w:instrText>
+              <w:instrText xml:space="preserve"> PAGEREF _Toc285796551 \h </w:instrText>
             </w:r>
             <w:r>
               <w:rPr>
@@ -584,7 +581,7 @@
               <w:noProof/>
             </w:rPr>
           </w:pPr>
-          <w:hyperlink w:anchor="_Toc285794600" w:history="1">
+          <w:hyperlink w:anchor="_Toc285796552" w:history="1">
             <w:r>
               <w:rPr>
                 <w:rStyle w:val="Hyperlink"/>
@@ -611,7 +608,7 @@
                 <w:noProof/>
                 <w:webHidden/>
               </w:rPr>
-              <w:instrText xml:space="preserve"> PAGEREF _Toc285794600 \h </w:instrText>
+              <w:instrText xml:space="preserve"> PAGEREF _Toc285796552 \h </w:instrText>
             </w:r>
             <w:r>
               <w:rPr>
@@ -653,7 +650,7 @@
               <w:noProof/>
             </w:rPr>
           </w:pPr>
-          <w:hyperlink w:anchor="_Toc285794601" w:history="1">
+          <w:hyperlink w:anchor="_Toc285796553" w:history="1">
             <w:r>
               <w:rPr>
                 <w:rStyle w:val="Hyperlink"/>
@@ -680,7 +677,7 @@
                 <w:noProof/>
                 <w:webHidden/>
               </w:rPr>
-              <w:instrText xml:space="preserve"> PAGEREF _Toc285794601 \h </w:instrText>
+              <w:instrText xml:space="preserve"> PAGEREF _Toc285796553 \h </w:instrText>
             </w:r>
             <w:r>
               <w:rPr>
@@ -722,7 +719,7 @@
               <w:noProof/>
             </w:rPr>
           </w:pPr>
-          <w:hyperlink w:anchor="_Toc285794602" w:history="1">
+          <w:hyperlink w:anchor="_Toc285796554" w:history="1">
             <w:r>
               <w:rPr>
                 <w:rStyle w:val="Hyperlink"/>
@@ -749,7 +746,7 @@
                 <w:noProof/>
                 <w:webHidden/>
               </w:rPr>
-              <w:instrText xml:space="preserve"> PAGEREF _Toc285794602 \h </w:instrText>
+              <w:instrText xml:space="preserve"> PAGEREF _Toc285796554 \h </w:instrText>
             </w:r>
             <w:r>
               <w:rPr>
@@ -791,7 +788,7 @@
               <w:noProof/>
             </w:rPr>
           </w:pPr>
-          <w:hyperlink w:anchor="_Toc285794603" w:history="1">
+          <w:hyperlink w:anchor="_Toc285796555" w:history="1">
             <w:r>
               <w:rPr>
                 <w:rStyle w:val="Hyperlink"/>
@@ -819,7 +816,7 @@
                 <w:noProof/>
                 <w:webHidden/>
               </w:rPr>
-              <w:instrText xml:space="preserve"> PAGEREF _Toc285794603 \h </w:instrText>
+              <w:instrText xml:space="preserve"> PAGEREF _Toc285796555 \h </w:instrText>
             </w:r>
             <w:r>
               <w:rPr>
@@ -861,7 +858,7 @@
               <w:noProof/>
             </w:rPr>
           </w:pPr>
-          <w:hyperlink w:anchor="_Toc285794604" w:history="1">
+          <w:hyperlink w:anchor="_Toc285796556" w:history="1">
             <w:r>
               <w:rPr>
                 <w:rStyle w:val="Hyperlink"/>
@@ -888,7 +885,7 @@
                 <w:noProof/>
                 <w:webHidden/>
               </w:rPr>
-              <w:instrText xml:space="preserve"> PAGEREF _Toc285794604 \h </w:instrText>
+              <w:instrText xml:space="preserve"> PAGEREF _Toc285796556 \h </w:instrText>
             </w:r>
             <w:r>
               <w:rPr>
@@ -930,7 +927,7 @@
               <w:noProof/>
             </w:rPr>
           </w:pPr>
-          <w:hyperlink w:anchor="_Toc285794605" w:history="1">
+          <w:hyperlink w:anchor="_Toc285796557" w:history="1">
             <w:r>
               <w:rPr>
                 <w:rStyle w:val="Hyperlink"/>
@@ -957,7 +954,7 @@
                 <w:noProof/>
                 <w:webHidden/>
               </w:rPr>
-              <w:instrText xml:space="preserve"> PAGEREF _Toc285794605 \h </w:instrText>
+              <w:instrText xml:space="preserve"> PAGEREF _Toc285796557 \h </w:instrText>
             </w:r>
             <w:r>
               <w:rPr>
@@ -977,7 +974,7 @@
                 <w:noProof/>
                 <w:webHidden/>
               </w:rPr>
-              <w:t>3</w:t>
+              <w:t>4</w:t>
             </w:r>
             <w:r>
               <w:rPr>
@@ -999,7 +996,7 @@
               <w:noProof/>
             </w:rPr>
           </w:pPr>
-          <w:hyperlink w:anchor="_Toc285794606" w:history="1">
+          <w:hyperlink w:anchor="_Toc285796558" w:history="1">
             <w:r>
               <w:rPr>
                 <w:rStyle w:val="Hyperlink"/>
@@ -1026,7 +1023,7 @@
                 <w:noProof/>
                 <w:webHidden/>
               </w:rPr>
-              <w:instrText xml:space="preserve"> PAGEREF _Toc285794606 \h </w:instrText>
+              <w:instrText xml:space="preserve"> PAGEREF _Toc285796558 \h </w:instrText>
             </w:r>
             <w:r>
               <w:rPr>
@@ -1068,7 +1065,7 @@
               <w:noProof/>
             </w:rPr>
           </w:pPr>
-          <w:hyperlink w:anchor="_Toc285794607" w:history="1">
+          <w:hyperlink w:anchor="_Toc285796559" w:history="1">
             <w:r>
               <w:rPr>
                 <w:rStyle w:val="Hyperlink"/>
@@ -1095,7 +1092,7 @@
                 <w:noProof/>
                 <w:webHidden/>
               </w:rPr>
-              <w:instrText xml:space="preserve"> PAGEREF _Toc285794607 \h </w:instrText>
+              <w:instrText xml:space="preserve"> PAGEREF _Toc285796559 \h </w:instrText>
             </w:r>
             <w:r>
               <w:rPr>
@@ -1137,7 +1134,7 @@
               <w:noProof/>
             </w:rPr>
           </w:pPr>
-          <w:hyperlink w:anchor="_Toc285794608" w:history="1">
+          <w:hyperlink w:anchor="_Toc285796560" w:history="1">
             <w:r>
               <w:rPr>
                 <w:rStyle w:val="Hyperlink"/>
@@ -1164,7 +1161,7 @@
                 <w:noProof/>
                 <w:webHidden/>
               </w:rPr>
-              <w:instrText xml:space="preserve"> PAGEREF _Toc285794608 \h </w:instrText>
+              <w:instrText xml:space="preserve"> PAGEREF _Toc285796560 \h </w:instrText>
             </w:r>
             <w:r>
               <w:rPr>
@@ -1206,7 +1203,7 @@
               <w:noProof/>
             </w:rPr>
           </w:pPr>
-          <w:hyperlink w:anchor="_Toc285794609" w:history="1">
+          <w:hyperlink w:anchor="_Toc285796561" w:history="1">
             <w:r>
               <w:rPr>
                 <w:rStyle w:val="Hyperlink"/>
@@ -1233,7 +1230,7 @@
                 <w:noProof/>
                 <w:webHidden/>
               </w:rPr>
-              <w:instrText xml:space="preserve"> PAGEREF _Toc285794609 \h </w:instrText>
+              <w:instrText xml:space="preserve"> PAGEREF _Toc285796561 \h </w:instrText>
             </w:r>
             <w:r>
               <w:rPr>
@@ -1275,7 +1272,7 @@
               <w:noProof/>
             </w:rPr>
           </w:pPr>
-          <w:hyperlink w:anchor="_Toc285794610" w:history="1">
+          <w:hyperlink w:anchor="_Toc285796562" w:history="1">
             <w:r>
               <w:rPr>
                 <w:rStyle w:val="Hyperlink"/>
@@ -1302,7 +1299,7 @@
                 <w:noProof/>
                 <w:webHidden/>
               </w:rPr>
-              <w:instrText xml:space="preserve"> PAGEREF _Toc285794610 \h </w:instrText>
+              <w:instrText xml:space="preserve"> PAGEREF _Toc285796562 \h </w:instrText>
             </w:r>
             <w:r>
               <w:rPr>
@@ -1344,7 +1341,7 @@
               <w:noProof/>
             </w:rPr>
           </w:pPr>
-          <w:hyperlink w:anchor="_Toc285794611" w:history="1">
+          <w:hyperlink w:anchor="_Toc285796563" w:history="1">
             <w:r>
               <w:rPr>
                 <w:rStyle w:val="Hyperlink"/>
@@ -1371,7 +1368,7 @@
                 <w:noProof/>
                 <w:webHidden/>
               </w:rPr>
-              <w:instrText xml:space="preserve"> PAGEREF _Toc285794611 \h </w:instrText>
+              <w:instrText xml:space="preserve"> PAGEREF _Toc285796563 \h </w:instrText>
             </w:r>
             <w:r>
               <w:rPr>
@@ -1391,7 +1388,7 @@
                 <w:noProof/>
                 <w:webHidden/>
               </w:rPr>
-              <w:t>9</w:t>
+              <w:t>10</w:t>
             </w:r>
             <w:r>
               <w:rPr>
@@ -1413,7 +1410,7 @@
               <w:noProof/>
             </w:rPr>
           </w:pPr>
-          <w:hyperlink w:anchor="_Toc285794612" w:history="1">
+          <w:hyperlink w:anchor="_Toc285796564" w:history="1">
             <w:r>
               <w:rPr>
                 <w:rStyle w:val="Hyperlink"/>
@@ -1440,7 +1437,7 @@
                 <w:noProof/>
                 <w:webHidden/>
               </w:rPr>
-              <w:instrText xml:space="preserve"> PAGEREF _Toc285794612 \h </w:instrText>
+              <w:instrText xml:space="preserve"> PAGEREF _Toc285796564 \h </w:instrText>
             </w:r>
             <w:r>
               <w:rPr>
@@ -1460,7 +1457,7 @@
                 <w:noProof/>
                 <w:webHidden/>
               </w:rPr>
-              <w:t>9</w:t>
+              <w:t>10</w:t>
             </w:r>
             <w:r>
               <w:rPr>
@@ -1482,7 +1479,7 @@
               <w:noProof/>
             </w:rPr>
           </w:pPr>
-          <w:hyperlink w:anchor="_Toc285794613" w:history="1">
+          <w:hyperlink w:anchor="_Toc285796565" w:history="1">
             <w:r>
               <w:rPr>
                 <w:rStyle w:val="Hyperlink"/>
@@ -1509,7 +1506,7 @@
                 <w:noProof/>
                 <w:webHidden/>
               </w:rPr>
-              <w:instrText xml:space="preserve"> PAGEREF _Toc285794613 \h </w:instrText>
+              <w:instrText xml:space="preserve"> PAGEREF _Toc285796565 \h </w:instrText>
             </w:r>
             <w:r>
               <w:rPr>
@@ -1529,7 +1526,7 @@
                 <w:noProof/>
                 <w:webHidden/>
               </w:rPr>
-              <w:t>9</w:t>
+              <w:t>10</w:t>
             </w:r>
             <w:r>
               <w:rPr>
@@ -1551,7 +1548,7 @@
               <w:noProof/>
             </w:rPr>
           </w:pPr>
-          <w:hyperlink w:anchor="_Toc285794614" w:history="1">
+          <w:hyperlink w:anchor="_Toc285796566" w:history="1">
             <w:r>
               <w:rPr>
                 <w:rStyle w:val="Hyperlink"/>
@@ -1578,7 +1575,7 @@
                 <w:noProof/>
                 <w:webHidden/>
               </w:rPr>
-              <w:instrText xml:space="preserve"> PAGEREF _Toc285794614 \h </w:instrText>
+              <w:instrText xml:space="preserve"> PAGEREF _Toc285796566 \h </w:instrText>
             </w:r>
             <w:r>
               <w:rPr>
@@ -1598,7 +1595,7 @@
                 <w:noProof/>
                 <w:webHidden/>
               </w:rPr>
-              <w:t>9</w:t>
+              <w:t>10</w:t>
             </w:r>
             <w:r>
               <w:rPr>
@@ -1625,7 +1622,7 @@
       <w:pPr>
         <w:pStyle w:val="Heading1"/>
       </w:pPr>
-      <w:bookmarkStart w:id="0" w:name="_Toc285794597"/>
+      <w:bookmarkStart w:id="0" w:name="_Toc285796549"/>
       <w:r>
         <w:lastRenderedPageBreak/>
         <w:t>Introduction</w:t>
@@ -1636,7 +1633,7 @@
       <w:pPr>
         <w:pStyle w:val="Heading1"/>
       </w:pPr>
-      <w:bookmarkStart w:id="1" w:name="_Toc285794598"/>
+      <w:bookmarkStart w:id="1" w:name="_Toc285796550"/>
       <w:r>
         <w:t>Installing the Software</w:t>
       </w:r>
@@ -1646,7 +1643,7 @@
       <w:pPr>
         <w:pStyle w:val="Heading1"/>
       </w:pPr>
-      <w:bookmarkStart w:id="2" w:name="_Toc285794599"/>
+      <w:bookmarkStart w:id="2" w:name="_Toc285796551"/>
       <w:r>
         <w:t>Writing a Program</w:t>
       </w:r>
@@ -1656,7 +1653,7 @@
       <w:pPr>
         <w:pStyle w:val="Heading2"/>
       </w:pPr>
-      <w:bookmarkStart w:id="3" w:name="_Toc285794600"/>
+      <w:bookmarkStart w:id="3" w:name="_Toc285796552"/>
       <w:r>
         <w:t>Required Software</w:t>
       </w:r>
@@ -1687,7 +1684,7 @@
       <w:pPr>
         <w:pStyle w:val="Heading2"/>
       </w:pPr>
-      <w:bookmarkStart w:id="4" w:name="_Toc285794601"/>
+      <w:bookmarkStart w:id="4" w:name="_Toc285796553"/>
       <w:r>
         <w:t>Structure</w:t>
       </w:r>
@@ -1704,6 +1701,12 @@
         <w:t xml:space="preserve">  The numbers in the second row indicates the position of a character in a record.</w:t>
       </w:r>
       <w:r>
+        <w:t xml:space="preserve">  There can be white space between the individual arguments in a record, but otherwise the format needs to strictly be followed.</w:t>
+      </w:r>
+      <w:r>
+        <w:rPr>
+          <w:noProof/>
+        </w:rPr>
         <w:drawing>
           <wp:inline distT="0" distB="0" distL="0" distR="0">
             <wp:extent cx="5943600" cy="459026"/>
@@ -1760,7 +1763,7 @@
       <w:pPr>
         <w:pStyle w:val="Heading2"/>
       </w:pPr>
-      <w:bookmarkStart w:id="5" w:name="_Toc285794602"/>
+      <w:bookmarkStart w:id="5" w:name="_Toc285796554"/>
       <w:r>
         <w:t>Header Record</w:t>
       </w:r>
@@ -1834,7 +1837,7 @@
           <w:rFonts w:cstheme="minorHAnsi"/>
         </w:rPr>
       </w:pPr>
-      <w:bookmarkStart w:id="6" w:name="_Toc285794603"/>
+      <w:bookmarkStart w:id="6" w:name="_Toc285796555"/>
       <w:r>
         <w:rPr>
           <w:rFonts w:cstheme="minorHAnsi"/>
@@ -1872,7 +1875,7 @@
       <w:pPr>
         <w:pStyle w:val="Heading2"/>
       </w:pPr>
-      <w:bookmarkStart w:id="7" w:name="_Toc285794604"/>
+      <w:bookmarkStart w:id="7" w:name="_Toc285796556"/>
       <w:r>
         <w:t>Text Records</w:t>
       </w:r>
@@ -1883,26 +1886,23 @@
       <w:pPr>
         <w:pStyle w:val="Heading3"/>
       </w:pPr>
-      <w:bookmarkStart w:id="8" w:name="_Toc285794605"/>
-      <w:r>
+      <w:bookmarkStart w:id="8" w:name="_Toc285796557"/>
+      <w:r>
+        <w:lastRenderedPageBreak/>
         <w:t>Labels</w:t>
       </w:r>
       <w:bookmarkEnd w:id="8"/>
     </w:p>
     <w:p>
       <w:r>
-        <w:t xml:space="preserve">Labels can be used to refer to a specific record in your program.  You can have a label on any record, except for the end record.  A label can be composed of up to 6 alphanumeric characters (no spaces), but </w:t>
-      </w:r>
-      <w:r>
-        <w:lastRenderedPageBreak/>
-        <w:t>cannot begin with “R” (upper case) or “x” (lower case).   Both upper case and lower case characters can be used in labels.  Additionally, the labels are case sensitive.</w:t>
+        <w:t>Labels can be used to refer to a specific record in your program.  You can have a label on any record, except for the end record.  A label can be composed of up to 6 alphanumeric characters (no spaces), but cannot begin with “R” (upper case) or “x” (lower case).   Both upper case and lower case characters can be used in labels.  Additionally, the labels are case sensitive.</w:t>
       </w:r>
     </w:p>
     <w:p>
       <w:pPr>
         <w:pStyle w:val="Heading3"/>
       </w:pPr>
-      <w:bookmarkStart w:id="9" w:name="_Toc285794606"/>
+      <w:bookmarkStart w:id="9" w:name="_Toc285796558"/>
       <w:r>
         <w:t>Instructions</w:t>
       </w:r>
@@ -1987,6 +1987,51 @@
         <w:rPr>
           <w:rFonts w:ascii="Courier New" w:hAnsi="Courier New" w:cs="Courier New"/>
         </w:rPr>
+        <w:t xml:space="preserve">         ADD     DR,</w:t>
+      </w:r>
+      <w:r>
+        <w:rPr>
+          <w:rFonts w:ascii="Courier New" w:hAnsi="Courier New" w:cs="Courier New"/>
+        </w:rPr>
+        <w:t xml:space="preserve"> </w:t>
+      </w:r>
+      <w:r>
+        <w:rPr>
+          <w:rFonts w:ascii="Courier New" w:hAnsi="Courier New" w:cs="Courier New"/>
+        </w:rPr>
+        <w:t>SR1,</w:t>
+      </w:r>
+      <w:r>
+        <w:rPr>
+          <w:rFonts w:ascii="Courier New" w:hAnsi="Courier New" w:cs="Courier New"/>
+        </w:rPr>
+        <w:t xml:space="preserve"> </w:t>
+      </w:r>
+      <w:proofErr w:type="gramStart"/>
+      <w:r>
+        <w:rPr>
+          <w:rFonts w:ascii="Courier New" w:hAnsi="Courier New" w:cs="Courier New"/>
+        </w:rPr>
+        <w:t>SR2 ;Adds</w:t>
+      </w:r>
+      <w:proofErr w:type="gramEnd"/>
+      <w:r>
+        <w:rPr>
+          <w:rFonts w:ascii="Courier New" w:hAnsi="Courier New" w:cs="Courier New"/>
+        </w:rPr>
+        <w:t xml:space="preserve"> two registers together.</w:t>
+      </w:r>
+    </w:p>
+    <w:p>
+      <w:pPr>
+        <w:rPr>
+          <w:rFonts w:ascii="Courier New" w:hAnsi="Courier New" w:cs="Courier New"/>
+        </w:rPr>
+      </w:pPr>
+      <w:r>
+        <w:rPr>
+          <w:rFonts w:ascii="Courier New" w:hAnsi="Courier New" w:cs="Courier New"/>
+        </w:rPr>
         <w:t xml:space="preserve">         ADD     DR</w:t>
       </w:r>
       <w:proofErr w:type="gramStart"/>
@@ -1994,6 +2039,205 @@
         <w:rPr>
           <w:rFonts w:ascii="Courier New" w:hAnsi="Courier New" w:cs="Courier New"/>
         </w:rPr>
+        <w:t>,SR1,imm5</w:t>
+      </w:r>
+      <w:proofErr w:type="gramEnd"/>
+      <w:r>
+        <w:rPr>
+          <w:rFonts w:ascii="Courier New" w:hAnsi="Courier New" w:cs="Courier New"/>
+        </w:rPr>
+        <w:t>;Adds a register with a immediate operand.</w:t>
+      </w:r>
+    </w:p>
+    <w:p>
+      <w:pPr>
+        <w:rPr>
+          <w:rFonts w:cstheme="minorHAnsi"/>
+        </w:rPr>
+      </w:pPr>
+      <w:r>
+        <w:rPr>
+          <w:rFonts w:cstheme="minorHAnsi"/>
+        </w:rPr>
+        <w:t xml:space="preserve">DR represents the location where the result of the operation will be stored; SR1 and SR2 represent the registers where the arguments are stored, and imm5 represents an immediate operand. </w:t>
+      </w:r>
+    </w:p>
+    <w:p>
+      <w:pPr>
+        <w:rPr>
+          <w:rFonts w:cstheme="minorHAnsi"/>
+        </w:rPr>
+      </w:pPr>
+      <w:r>
+        <w:rPr>
+          <w:rFonts w:cstheme="minorHAnsi"/>
+        </w:rPr>
+        <w:t>Example:  T</w:t>
+      </w:r>
+      <w:r>
+        <w:rPr>
+          <w:rFonts w:cstheme="minorHAnsi"/>
+        </w:rPr>
+        <w:t>o add registers 1 and 2 together, and store the result in register 4, the record should be</w:t>
+      </w:r>
+    </w:p>
+    <w:p>
+      <w:pPr>
+        <w:rPr>
+          <w:rFonts w:ascii="Courier New" w:hAnsi="Courier New" w:cs="Courier New"/>
+        </w:rPr>
+      </w:pPr>
+      <w:r>
+        <w:rPr>
+          <w:rFonts w:ascii="Courier New" w:hAnsi="Courier New" w:cs="Courier New"/>
+        </w:rPr>
+        <w:t xml:space="preserve">         ADD     R4,</w:t>
+      </w:r>
+      <w:r>
+        <w:rPr>
+          <w:rFonts w:ascii="Courier New" w:hAnsi="Courier New" w:cs="Courier New"/>
+        </w:rPr>
+        <w:t xml:space="preserve"> </w:t>
+      </w:r>
+      <w:r>
+        <w:rPr>
+          <w:rFonts w:ascii="Courier New" w:hAnsi="Courier New" w:cs="Courier New"/>
+        </w:rPr>
+        <w:t>R1,</w:t>
+      </w:r>
+      <w:r>
+        <w:rPr>
+          <w:rFonts w:ascii="Courier New" w:hAnsi="Courier New" w:cs="Courier New"/>
+        </w:rPr>
+        <w:t xml:space="preserve"> </w:t>
+      </w:r>
+      <w:proofErr w:type="gramStart"/>
+      <w:r>
+        <w:rPr>
+          <w:rFonts w:ascii="Courier New" w:hAnsi="Courier New" w:cs="Courier New"/>
+        </w:rPr>
+        <w:t>R2 ;R1</w:t>
+      </w:r>
+      <w:proofErr w:type="gramEnd"/>
+      <w:r>
+        <w:rPr>
+          <w:rFonts w:ascii="Courier New" w:hAnsi="Courier New" w:cs="Courier New"/>
+        </w:rPr>
+        <w:t>+R2=R4</w:t>
+      </w:r>
+    </w:p>
+    <w:p>
+      <w:pPr>
+        <w:rPr>
+          <w:rFonts w:cstheme="minorHAnsi"/>
+        </w:rPr>
+      </w:pPr>
+      <w:r>
+        <w:rPr>
+          <w:rFonts w:cstheme="minorHAnsi"/>
+        </w:rPr>
+        <w:t>Example:  T</w:t>
+      </w:r>
+      <w:r>
+        <w:rPr>
+          <w:rFonts w:cstheme="minorHAnsi"/>
+        </w:rPr>
+        <w:t>o add register 1 with xA0, and store the result in register 1, the record would be</w:t>
+      </w:r>
+    </w:p>
+    <w:p>
+      <w:pPr>
+        <w:rPr>
+          <w:rFonts w:ascii="Courier New" w:hAnsi="Courier New" w:cs="Courier New"/>
+        </w:rPr>
+      </w:pPr>
+      <w:r>
+        <w:rPr>
+          <w:rFonts w:ascii="Courier New" w:hAnsi="Courier New" w:cs="Courier New"/>
+        </w:rPr>
+        <w:t xml:space="preserve">         ADD     R1</w:t>
+      </w:r>
+      <w:proofErr w:type="gramStart"/>
+      <w:r>
+        <w:rPr>
+          <w:rFonts w:ascii="Courier New" w:hAnsi="Courier New" w:cs="Courier New"/>
+        </w:rPr>
+        <w:t>,R1,xA0</w:t>
+      </w:r>
+      <w:proofErr w:type="gramEnd"/>
+      <w:r>
+        <w:rPr>
+          <w:rFonts w:ascii="Courier New" w:hAnsi="Courier New" w:cs="Courier New"/>
+        </w:rPr>
+        <w:t xml:space="preserve"> ;R1+xA0=R1</w:t>
+      </w:r>
+    </w:p>
+    <w:p>
+      <w:pPr>
+        <w:pStyle w:val="Heading5"/>
+        <w:rPr>
+          <w:rFonts w:cstheme="minorHAnsi"/>
+        </w:rPr>
+      </w:pPr>
+      <w:r>
+        <w:rPr>
+          <w:rFonts w:cstheme="minorHAnsi"/>
+        </w:rPr>
+        <w:t>And</w:t>
+      </w:r>
+    </w:p>
+    <w:p>
+      <w:pPr>
+        <w:rPr>
+          <w:rFonts w:cstheme="minorHAnsi"/>
+        </w:rPr>
+      </w:pPr>
+      <w:r>
+        <w:rPr>
+          <w:rFonts w:cstheme="minorHAnsi"/>
+        </w:rPr>
+        <w:t xml:space="preserve">The AND instruction will perform a bitwise and operation on two specified arguments, and store the result in the specified register.  The instruction can either and two registers, or and a register with </w:t>
+      </w:r>
+      <w:proofErr w:type="gramStart"/>
+      <w:r>
+        <w:rPr>
+          <w:rFonts w:cstheme="minorHAnsi"/>
+        </w:rPr>
+        <w:t>a</w:t>
+      </w:r>
+      <w:proofErr w:type="gramEnd"/>
+      <w:r>
+        <w:rPr>
+          <w:rFonts w:cstheme="minorHAnsi"/>
+        </w:rPr>
+        <w:t xml:space="preserve"> immediate operand (see Operands section for further information).  The instructions would be formed as follows</w:t>
+      </w:r>
+      <w:proofErr w:type="gramStart"/>
+      <w:r>
+        <w:rPr>
+          <w:rFonts w:cstheme="minorHAnsi"/>
+        </w:rPr>
+        <w:t>;</w:t>
+      </w:r>
+      <w:proofErr w:type="gramEnd"/>
+    </w:p>
+    <w:p>
+      <w:pPr>
+        <w:rPr>
+          <w:rFonts w:ascii="Courier New" w:hAnsi="Courier New" w:cs="Courier New"/>
+        </w:rPr>
+      </w:pPr>
+      <w:r>
+        <w:rPr>
+          <w:rFonts w:ascii="Courier New" w:hAnsi="Courier New" w:cs="Courier New"/>
+        </w:rPr>
+        <w:t xml:space="preserve">         AND     DR</w:t>
+      </w:r>
+      <w:proofErr w:type="gramStart"/>
+      <w:r>
+        <w:rPr>
+          <w:rFonts w:ascii="Courier New" w:hAnsi="Courier New" w:cs="Courier New"/>
+        </w:rPr>
         <w:t>,SR1,SR2</w:t>
       </w:r>
       <w:proofErr w:type="gramEnd"/>
@@ -2001,20 +2245,34 @@
         <w:rPr>
           <w:rFonts w:ascii="Courier New" w:hAnsi="Courier New" w:cs="Courier New"/>
         </w:rPr>
-        <w:t xml:space="preserve"> ;Adds two registers together.</w:t>
-      </w:r>
-    </w:p>
-    <w:p>
-      <w:pPr>
-        <w:rPr>
-          <w:rFonts w:ascii="Courier New" w:hAnsi="Courier New" w:cs="Courier New"/>
-        </w:rPr>
-      </w:pPr>
-      <w:r>
-        <w:rPr>
-          <w:rFonts w:ascii="Courier New" w:hAnsi="Courier New" w:cs="Courier New"/>
-        </w:rPr>
-        <w:t xml:space="preserve">         ADD     DR</w:t>
+        <w:t xml:space="preserve"> ;</w:t>
+      </w:r>
+      <w:proofErr w:type="spellStart"/>
+      <w:r>
+        <w:rPr>
+          <w:rFonts w:ascii="Courier New" w:hAnsi="Courier New" w:cs="Courier New"/>
+        </w:rPr>
+        <w:t>Ands</w:t>
+      </w:r>
+      <w:proofErr w:type="spellEnd"/>
+      <w:r>
+        <w:rPr>
+          <w:rFonts w:ascii="Courier New" w:hAnsi="Courier New" w:cs="Courier New"/>
+        </w:rPr>
+        <w:t xml:space="preserve"> two registers together</w:t>
+      </w:r>
+    </w:p>
+    <w:p>
+      <w:pPr>
+        <w:rPr>
+          <w:rFonts w:ascii="Courier New" w:hAnsi="Courier New" w:cs="Courier New"/>
+        </w:rPr>
+      </w:pPr>
+      <w:r>
+        <w:rPr>
+          <w:rFonts w:ascii="Courier New" w:hAnsi="Courier New" w:cs="Courier New"/>
+        </w:rPr>
+        <w:t xml:space="preserve">         AND     DR</w:t>
       </w:r>
       <w:proofErr w:type="gramStart"/>
       <w:r>
@@ -2028,228 +2286,6 @@
         <w:rPr>
           <w:rFonts w:ascii="Courier New" w:hAnsi="Courier New" w:cs="Courier New"/>
         </w:rPr>
-        <w:t>;Adds a register with a immediate operand.</w:t>
-      </w:r>
-    </w:p>
-    <w:p>
-      <w:pPr>
-        <w:rPr>
-          <w:rFonts w:cstheme="minorHAnsi"/>
-        </w:rPr>
-      </w:pPr>
-      <w:r>
-        <w:rPr>
-          <w:rFonts w:cstheme="minorHAnsi"/>
-        </w:rPr>
-        <w:t xml:space="preserve">DR represents the location where the result of the operation will be stored; SR1 and SR2 represent the registers where the arguments are stored, and imm5 represents an immediate operand. </w:t>
-      </w:r>
-    </w:p>
-    <w:p>
-      <w:pPr>
-        <w:rPr>
-          <w:rFonts w:cstheme="minorHAnsi"/>
-        </w:rPr>
-      </w:pPr>
-      <w:r>
-        <w:rPr>
-          <w:rFonts w:cstheme="minorHAnsi"/>
-        </w:rPr>
-        <w:t>Example:  T</w:t>
-      </w:r>
-      <w:r>
-        <w:rPr>
-          <w:rFonts w:cstheme="minorHAnsi"/>
-        </w:rPr>
-        <w:t>o add registers 1 and 2 together, and store the result in register 4, the record should be</w:t>
-      </w:r>
-    </w:p>
-    <w:p>
-      <w:pPr>
-        <w:rPr>
-          <w:rFonts w:ascii="Courier New" w:hAnsi="Courier New" w:cs="Courier New"/>
-        </w:rPr>
-      </w:pPr>
-      <w:r>
-        <w:rPr>
-          <w:rFonts w:ascii="Courier New" w:hAnsi="Courier New" w:cs="Courier New"/>
-        </w:rPr>
-        <w:t xml:space="preserve">         ADD     R4</w:t>
-      </w:r>
-      <w:proofErr w:type="gramStart"/>
-      <w:r>
-        <w:rPr>
-          <w:rFonts w:ascii="Courier New" w:hAnsi="Courier New" w:cs="Courier New"/>
-        </w:rPr>
-        <w:t>,R1,R2</w:t>
-      </w:r>
-      <w:proofErr w:type="gramEnd"/>
-      <w:r>
-        <w:rPr>
-          <w:rFonts w:ascii="Courier New" w:hAnsi="Courier New" w:cs="Courier New"/>
-        </w:rPr>
-        <w:t xml:space="preserve"> ;R1+R2=R4</w:t>
-      </w:r>
-    </w:p>
-    <w:p>
-      <w:pPr>
-        <w:rPr>
-          <w:rFonts w:cstheme="minorHAnsi"/>
-        </w:rPr>
-      </w:pPr>
-      <w:r>
-        <w:rPr>
-          <w:rFonts w:cstheme="minorHAnsi"/>
-        </w:rPr>
-        <w:t>Example:  T</w:t>
-      </w:r>
-      <w:r>
-        <w:rPr>
-          <w:rFonts w:cstheme="minorHAnsi"/>
-        </w:rPr>
-        <w:t>o add register 1 with xA0, and store the result in register 1, the record would be</w:t>
-      </w:r>
-    </w:p>
-    <w:p>
-      <w:pPr>
-        <w:rPr>
-          <w:rFonts w:ascii="Courier New" w:hAnsi="Courier New" w:cs="Courier New"/>
-        </w:rPr>
-      </w:pPr>
-      <w:r>
-        <w:rPr>
-          <w:rFonts w:ascii="Courier New" w:hAnsi="Courier New" w:cs="Courier New"/>
-        </w:rPr>
-        <w:t xml:space="preserve">         ADD     R1</w:t>
-      </w:r>
-      <w:proofErr w:type="gramStart"/>
-      <w:r>
-        <w:rPr>
-          <w:rFonts w:ascii="Courier New" w:hAnsi="Courier New" w:cs="Courier New"/>
-        </w:rPr>
-        <w:t>,R1,xA0</w:t>
-      </w:r>
-      <w:proofErr w:type="gramEnd"/>
-      <w:r>
-        <w:rPr>
-          <w:rFonts w:ascii="Courier New" w:hAnsi="Courier New" w:cs="Courier New"/>
-        </w:rPr>
-        <w:t xml:space="preserve"> ;R1+xA0=R1</w:t>
-      </w:r>
-    </w:p>
-    <w:p>
-      <w:pPr>
-        <w:pStyle w:val="Heading5"/>
-        <w:rPr>
-          <w:rFonts w:cstheme="minorHAnsi"/>
-        </w:rPr>
-      </w:pPr>
-      <w:r>
-        <w:rPr>
-          <w:rFonts w:cstheme="minorHAnsi"/>
-        </w:rPr>
-        <w:t>And</w:t>
-      </w:r>
-    </w:p>
-    <w:p>
-      <w:pPr>
-        <w:rPr>
-          <w:rFonts w:cstheme="minorHAnsi"/>
-        </w:rPr>
-      </w:pPr>
-      <w:r>
-        <w:rPr>
-          <w:rFonts w:cstheme="minorHAnsi"/>
-        </w:rPr>
-        <w:t xml:space="preserve">The AND instruction will perform a bitwise and operation on two specified arguments, and store the result in the specified register.  The instruction can either and two registers, or and a register with </w:t>
-      </w:r>
-      <w:proofErr w:type="gramStart"/>
-      <w:r>
-        <w:rPr>
-          <w:rFonts w:cstheme="minorHAnsi"/>
-        </w:rPr>
-        <w:t>a</w:t>
-      </w:r>
-      <w:proofErr w:type="gramEnd"/>
-      <w:r>
-        <w:rPr>
-          <w:rFonts w:cstheme="minorHAnsi"/>
-        </w:rPr>
-        <w:t xml:space="preserve"> immediate operand (see Operands section for further information).  The instructions would be formed as follows</w:t>
-      </w:r>
-      <w:proofErr w:type="gramStart"/>
-      <w:r>
-        <w:rPr>
-          <w:rFonts w:cstheme="minorHAnsi"/>
-        </w:rPr>
-        <w:t>;</w:t>
-      </w:r>
-      <w:proofErr w:type="gramEnd"/>
-    </w:p>
-    <w:p>
-      <w:pPr>
-        <w:rPr>
-          <w:rFonts w:ascii="Courier New" w:hAnsi="Courier New" w:cs="Courier New"/>
-        </w:rPr>
-      </w:pPr>
-      <w:r>
-        <w:rPr>
-          <w:rFonts w:ascii="Courier New" w:hAnsi="Courier New" w:cs="Courier New"/>
-        </w:rPr>
-        <w:t xml:space="preserve">         AND     DR</w:t>
-      </w:r>
-      <w:proofErr w:type="gramStart"/>
-      <w:r>
-        <w:rPr>
-          <w:rFonts w:ascii="Courier New" w:hAnsi="Courier New" w:cs="Courier New"/>
-        </w:rPr>
-        <w:t>,SR1,SR2</w:t>
-      </w:r>
-      <w:proofErr w:type="gramEnd"/>
-      <w:r>
-        <w:rPr>
-          <w:rFonts w:ascii="Courier New" w:hAnsi="Courier New" w:cs="Courier New"/>
-        </w:rPr>
-        <w:t xml:space="preserve"> ;</w:t>
-      </w:r>
-      <w:proofErr w:type="spellStart"/>
-      <w:r>
-        <w:rPr>
-          <w:rFonts w:ascii="Courier New" w:hAnsi="Courier New" w:cs="Courier New"/>
-        </w:rPr>
-        <w:t>Ands</w:t>
-      </w:r>
-      <w:proofErr w:type="spellEnd"/>
-      <w:r>
-        <w:rPr>
-          <w:rFonts w:ascii="Courier New" w:hAnsi="Courier New" w:cs="Courier New"/>
-        </w:rPr>
-        <w:t xml:space="preserve"> two registers together</w:t>
-      </w:r>
-    </w:p>
-    <w:p>
-      <w:pPr>
-        <w:rPr>
-          <w:rFonts w:ascii="Courier New" w:hAnsi="Courier New" w:cs="Courier New"/>
-        </w:rPr>
-      </w:pPr>
-      <w:r>
-        <w:rPr>
-          <w:rFonts w:ascii="Courier New" w:hAnsi="Courier New" w:cs="Courier New"/>
-        </w:rPr>
-        <w:t xml:space="preserve">         AND     DR</w:t>
-      </w:r>
-      <w:proofErr w:type="gramStart"/>
-      <w:r>
-        <w:rPr>
-          <w:rFonts w:ascii="Courier New" w:hAnsi="Courier New" w:cs="Courier New"/>
-        </w:rPr>
-        <w:t>,SR1,imm5</w:t>
-      </w:r>
-      <w:proofErr w:type="gramEnd"/>
-      <w:r>
-        <w:rPr>
-          <w:rFonts w:ascii="Courier New" w:hAnsi="Courier New" w:cs="Courier New"/>
-        </w:rPr>
         <w:t>;Ands a register with an immediate.</w:t>
       </w:r>
     </w:p>
@@ -2264,58 +2300,6 @@
           <w:rFonts w:cstheme="minorHAnsi"/>
         </w:rPr>
         <w:t>DR represents the location where the result of the operation will be stored; SR1 and SR2 represent the registers where the arguments are stored, and imm5 represents an immediate operand.</w:t>
-      </w:r>
-    </w:p>
-    <w:p>
-      <w:pPr>
-        <w:rPr>
-          <w:rFonts w:cstheme="minorHAnsi"/>
-        </w:rPr>
-      </w:pPr>
-      <w:r>
-        <w:rPr>
-          <w:rFonts w:cstheme="minorHAnsi"/>
-        </w:rPr>
-        <w:t>Example:  T</w:t>
-      </w:r>
-      <w:r>
-        <w:rPr>
-          <w:rFonts w:cstheme="minorHAnsi"/>
-        </w:rPr>
-        <w:t>o and registers 4 and 5 together, and store the result in register 0, the record would be</w:t>
-      </w:r>
-    </w:p>
-    <w:p>
-      <w:pPr>
-        <w:rPr>
-          <w:rFonts w:ascii="Courier New" w:hAnsi="Courier New" w:cs="Courier New"/>
-        </w:rPr>
-      </w:pPr>
-      <w:r>
-        <w:rPr>
-          <w:rFonts w:cstheme="minorHAnsi"/>
-        </w:rPr>
-        <w:t xml:space="preserve"> </w:t>
-      </w:r>
-      <w:r>
-        <w:rPr>
-          <w:rFonts w:ascii="Courier New" w:hAnsi="Courier New" w:cs="Courier New"/>
-        </w:rPr>
-        <w:t xml:space="preserve">         AND     R0</w:t>
-      </w:r>
-      <w:proofErr w:type="gramStart"/>
-      <w:r>
-        <w:rPr>
-          <w:rFonts w:ascii="Courier New" w:hAnsi="Courier New" w:cs="Courier New"/>
-        </w:rPr>
-        <w:t>,R4,R5</w:t>
-      </w:r>
-      <w:proofErr w:type="gramEnd"/>
-      <w:r>
-        <w:rPr>
-          <w:rFonts w:ascii="Courier New" w:hAnsi="Courier New" w:cs="Courier New"/>
-        </w:rPr>
-        <w:t>;R4 and R5 = R0</w:t>
       </w:r>
     </w:p>
     <w:p>
@@ -2335,6 +2319,88 @@
         <w:rPr>
           <w:rFonts w:cstheme="minorHAnsi"/>
         </w:rPr>
+        <w:t>o and registers 4 and 5 together, and store the result in register 0, the record would be</w:t>
+      </w:r>
+    </w:p>
+    <w:p>
+      <w:pPr>
+        <w:rPr>
+          <w:rFonts w:ascii="Courier New" w:hAnsi="Courier New" w:cs="Courier New"/>
+        </w:rPr>
+      </w:pPr>
+      <w:r>
+        <w:rPr>
+          <w:rFonts w:cstheme="minorHAnsi"/>
+        </w:rPr>
+        <w:t xml:space="preserve"> </w:t>
+      </w:r>
+      <w:r>
+        <w:rPr>
+          <w:rFonts w:ascii="Courier New" w:hAnsi="Courier New" w:cs="Courier New"/>
+        </w:rPr>
+        <w:t xml:space="preserve">         AND     R0,</w:t>
+      </w:r>
+      <w:r>
+        <w:rPr>
+          <w:rFonts w:ascii="Courier New" w:hAnsi="Courier New" w:cs="Courier New"/>
+        </w:rPr>
+        <w:t xml:space="preserve"> </w:t>
+      </w:r>
+      <w:r>
+        <w:rPr>
+          <w:rFonts w:ascii="Courier New" w:hAnsi="Courier New" w:cs="Courier New"/>
+        </w:rPr>
+        <w:t>R4,</w:t>
+      </w:r>
+      <w:r>
+        <w:rPr>
+          <w:rFonts w:ascii="Courier New" w:hAnsi="Courier New" w:cs="Courier New"/>
+        </w:rPr>
+        <w:t xml:space="preserve"> </w:t>
+      </w:r>
+      <w:proofErr w:type="gramStart"/>
+      <w:r>
+        <w:rPr>
+          <w:rFonts w:ascii="Courier New" w:hAnsi="Courier New" w:cs="Courier New"/>
+        </w:rPr>
+        <w:t>R5</w:t>
+      </w:r>
+      <w:r>
+        <w:rPr>
+          <w:rFonts w:ascii="Courier New" w:hAnsi="Courier New" w:cs="Courier New"/>
+        </w:rPr>
+        <w:t xml:space="preserve"> </w:t>
+      </w:r>
+      <w:r>
+        <w:rPr>
+          <w:rFonts w:ascii="Courier New" w:hAnsi="Courier New" w:cs="Courier New"/>
+        </w:rPr>
+        <w:t>;R4</w:t>
+      </w:r>
+      <w:proofErr w:type="gramEnd"/>
+      <w:r>
+        <w:rPr>
+          <w:rFonts w:ascii="Courier New" w:hAnsi="Courier New" w:cs="Courier New"/>
+        </w:rPr>
+        <w:t xml:space="preserve"> and R5 = R0</w:t>
+      </w:r>
+    </w:p>
+    <w:p>
+      <w:pPr>
+        <w:rPr>
+          <w:rFonts w:cstheme="minorHAnsi"/>
+        </w:rPr>
+      </w:pPr>
+      <w:r>
+        <w:rPr>
+          <w:rFonts w:cstheme="minorHAnsi"/>
+        </w:rPr>
+        <w:t>Example:  T</w:t>
+      </w:r>
+      <w:r>
+        <w:rPr>
+          <w:rFonts w:cstheme="minorHAnsi"/>
+        </w:rPr>
         <w:t>o and register 1 with x0, and store the result in register 1, the record would be</w:t>
       </w:r>
     </w:p>
@@ -2671,6 +2737,7 @@
         <w:rPr>
           <w:rFonts w:cstheme="minorHAnsi"/>
         </w:rPr>
+        <w:lastRenderedPageBreak/>
         <w:t>Example:  I</w:t>
       </w:r>
       <w:r>
@@ -2710,22 +2777,27 @@
         <w:rPr>
           <w:rFonts w:ascii="Courier New" w:hAnsi="Courier New" w:cs="Courier New"/>
         </w:rPr>
-        <w:lastRenderedPageBreak/>
-        <w:t xml:space="preserve">         LEA     R3</w:t>
+        <w:t xml:space="preserve">         LEA     R3,</w:t>
+      </w:r>
+      <w:r>
+        <w:rPr>
+          <w:rFonts w:ascii="Courier New" w:hAnsi="Courier New" w:cs="Courier New"/>
+        </w:rPr>
+        <w:t xml:space="preserve"> </w:t>
       </w:r>
       <w:proofErr w:type="gramStart"/>
       <w:r>
         <w:rPr>
           <w:rFonts w:ascii="Courier New" w:hAnsi="Courier New" w:cs="Courier New"/>
         </w:rPr>
-        <w:t>,Addr1</w:t>
+        <w:t>Addr1 ;</w:t>
       </w:r>
       <w:proofErr w:type="gramEnd"/>
       <w:r>
         <w:rPr>
           <w:rFonts w:ascii="Courier New" w:hAnsi="Courier New" w:cs="Courier New"/>
         </w:rPr>
-        <w:t xml:space="preserve"> ; Loads address x4294 in to register 3</w:t>
+        <w:t xml:space="preserve"> Loads address x4294 in to register 3</w:t>
       </w:r>
     </w:p>
     <w:p>
@@ -3134,6 +3206,7 @@
         <w:rPr>
           <w:rFonts w:cstheme="minorHAnsi"/>
         </w:rPr>
+        <w:lastRenderedPageBreak/>
         <w:t xml:space="preserve">DR represents the destination register where the result will be stored.  SR represents the source register where the data to be stored is located.  The </w:t>
       </w:r>
       <w:proofErr w:type="spellStart"/>
@@ -3161,7 +3234,6 @@
         <w:rPr>
           <w:rFonts w:cstheme="minorHAnsi"/>
         </w:rPr>
-        <w:lastRenderedPageBreak/>
         <w:t>Example:  I</w:t>
       </w:r>
       <w:r>
@@ -3507,11 +3579,12 @@
         <w:t>Flow of Control Instructions</w:t>
       </w:r>
     </w:p>
+    <w:p/>
     <w:p>
       <w:pPr>
         <w:pStyle w:val="Heading3"/>
       </w:pPr>
-      <w:bookmarkStart w:id="10" w:name="_Toc285794607"/>
+      <w:bookmarkStart w:id="10" w:name="_Toc285796559"/>
       <w:r>
         <w:t>Operands</w:t>
       </w:r>
@@ -3602,7 +3675,7 @@
       <w:pPr>
         <w:pStyle w:val="Heading3"/>
       </w:pPr>
-      <w:bookmarkStart w:id="11" w:name="_Toc285794608"/>
+      <w:bookmarkStart w:id="11" w:name="_Toc285796560"/>
       <w:r>
         <w:t>Pseudo Op</w:t>
       </w:r>
@@ -3907,7 +3980,7 @@
       <w:pPr>
         <w:pStyle w:val="Heading3"/>
       </w:pPr>
-      <w:bookmarkStart w:id="12" w:name="_Toc285794609"/>
+      <w:bookmarkStart w:id="12" w:name="_Toc285796561"/>
       <w:r>
         <w:t>Comments</w:t>
       </w:r>
@@ -3988,7 +4061,7 @@
       <w:pPr>
         <w:pStyle w:val="Heading2"/>
       </w:pPr>
-      <w:bookmarkStart w:id="13" w:name="_Toc285794610"/>
+      <w:bookmarkStart w:id="13" w:name="_Toc285796562"/>
       <w:r>
         <w:t>End Record</w:t>
       </w:r>
@@ -4032,20 +4105,20 @@
         <w:rPr>
           <w:rFonts w:cstheme="minorHAnsi"/>
         </w:rPr>
+        <w:t>Additionally, there cannot be any label in this record.</w:t>
+      </w:r>
+    </w:p>
+    <w:p>
+      <w:pPr>
+        <w:rPr>
+          <w:rFonts w:cstheme="minorHAnsi"/>
+        </w:rPr>
+      </w:pPr>
+      <w:r>
+        <w:rPr>
+          <w:rFonts w:cstheme="minorHAnsi"/>
+        </w:rPr>
         <w:lastRenderedPageBreak/>
-        <w:t>Additionally, there cannot be any label in this record.</w:t>
-      </w:r>
-    </w:p>
-    <w:p>
-      <w:pPr>
-        <w:rPr>
-          <w:rFonts w:cstheme="minorHAnsi"/>
-        </w:rPr>
-      </w:pPr>
-      <w:r>
-        <w:rPr>
-          <w:rFonts w:cstheme="minorHAnsi"/>
-        </w:rPr>
         <w:t>Example:  T</w:t>
       </w:r>
       <w:r>
@@ -4098,7 +4171,7 @@
       <w:pPr>
         <w:pStyle w:val="Heading1"/>
       </w:pPr>
-      <w:bookmarkStart w:id="14" w:name="_Toc285794611"/>
+      <w:bookmarkStart w:id="14" w:name="_Toc285796563"/>
       <w:r>
         <w:t xml:space="preserve">Compiling </w:t>
       </w:r>
@@ -4111,7 +4184,7 @@
       <w:pPr>
         <w:pStyle w:val="Heading2"/>
       </w:pPr>
-      <w:bookmarkStart w:id="15" w:name="_Toc285794612"/>
+      <w:bookmarkStart w:id="15" w:name="_Toc285796564"/>
       <w:r>
         <w:t>Commands</w:t>
       </w:r>
@@ -4121,7 +4194,7 @@
       <w:pPr>
         <w:pStyle w:val="Heading2"/>
       </w:pPr>
-      <w:bookmarkStart w:id="16" w:name="_Toc285794613"/>
+      <w:bookmarkStart w:id="16" w:name="_Toc285796565"/>
       <w:r>
         <w:t>Output</w:t>
       </w:r>
@@ -4131,7 +4204,7 @@
       <w:pPr>
         <w:pStyle w:val="Heading1"/>
       </w:pPr>
-      <w:bookmarkStart w:id="17" w:name="_Toc285794614"/>
+      <w:bookmarkStart w:id="17" w:name="_Toc285796566"/>
       <w:r>
         <w:t>Debugging Error Messages</w:t>
       </w:r>
@@ -4593,6 +4666,7 @@
   <w:style w:type="character" w:default="1" w:styleId="DefaultParagraphFont">
     <w:name w:val="Default Paragraph Font"/>
     <w:uiPriority w:val="1"/>
+    <w:semiHidden/>
     <w:unhideWhenUsed/>
   </w:style>
   <w:style w:type="table" w:default="1" w:styleId="TableNormal">
@@ -4935,36 +5009,6 @@
         </w:p>
       </w:docPartBody>
     </w:docPart>
-    <w:docPart>
-      <w:docPartPr>
-        <w:name w:val="04587D09407C48938757504964D03D6D"/>
-        <w:category>
-          <w:name w:val="General"/>
-          <w:gallery w:val="placeholder"/>
-        </w:category>
-        <w:types>
-          <w:type w:val="bbPlcHdr"/>
-        </w:types>
-        <w:behaviors>
-          <w:behavior w:val="content"/>
-        </w:behaviors>
-        <w:guid w:val="{3C5443F2-261D-47DD-8318-C96C486865F0}"/>
-      </w:docPartPr>
-      <w:docPartBody>
-        <w:p>
-          <w:pPr>
-            <w:pStyle w:val="04587D09407C48938757504964D03D6D"/>
-          </w:pPr>
-          <w:r>
-            <w:rPr>
-              <w:b/>
-              <w:bCs/>
-            </w:rPr>
-            <w:t>[Type the author name]</w:t>
-          </w:r>
-        </w:p>
-      </w:docPartBody>
-    </w:docPart>
   </w:docParts>
 </w:glossaryDocument>
 </file>
@@ -5034,6 +5078,7 @@
   <w:rsids>
     <w:rsidRoot w:val="002070B5"/>
     <w:rsid w:val="002070B5"/>
+    <w:rsid w:val="00BE30C2"/>
     <w:rsid w:val="00CA0C89"/>
     <w:rsid w:val="00E03343"/>
   </w:rsids>
@@ -5606,7 +5651,7 @@
 </file>
 
 <file path=customXml/itemProps2.xml><?xml version="1.0" encoding="utf-8"?>
-<ds:datastoreItem xmlns:ds="http://schemas.openxmlformats.org/officeDocument/2006/customXml" ds:itemID="{AC4AADC4-CC75-427C-A03C-63455A1FC780}">
+<ds:datastoreItem xmlns:ds="http://schemas.openxmlformats.org/officeDocument/2006/customXml" ds:itemID="{09831075-1492-4BF3-A145-D3E7BA801533}">
   <ds:schemaRefs>
     <ds:schemaRef ds:uri="http://schemas.openxmlformats.org/officeDocument/2006/bibliography"/>
   </ds:schemaRefs>

</xml_diff>

<commit_message>
Updated version of User Guide.docx
</commit_message>
<xml_diff>
--- a/Assembler/docs/User Guide.docx
+++ b/Assembler/docs/User Guide.docx
@@ -117,9 +117,6 @@
                 </w:rPr>
                 <w:alias w:val="Subtitle"/>
                 <w:id w:val="15524255"/>
-                <w:placeholder>
-                  <w:docPart w:val="EA58945F5240439D973417AC5FC26DC4"/>
-                </w:placeholder>
                 <w:dataBinding w:prefixMappings="xmlns:ns0='http://schemas.openxmlformats.org/package/2006/metadata/core-properties' xmlns:ns1='http://purl.org/dc/elements/1.1/'" w:xpath="/ns0:coreProperties[1]/ns1:subject[1]" w:storeItemID="{6C3C8BC8-F283-45AE-878A-BAB7291924A1}"/>
                 <w:text/>
               </w:sdtPr>
@@ -186,9 +183,6 @@
                 </w:rPr>
                 <w:alias w:val="Author"/>
                 <w:id w:val="15524260"/>
-                <w:placeholder>
-                  <w:docPart w:val="04587D09407C48938757504964D03D6D"/>
-                </w:placeholder>
                 <w:dataBinding w:prefixMappings="xmlns:ns0='http://schemas.openxmlformats.org/package/2006/metadata/core-properties' xmlns:ns1='http://purl.org/dc/elements/1.1/'" w:xpath="/ns0:coreProperties[1]/ns1:creator[1]" w:storeItemID="{6C3C8BC8-F283-45AE-878A-BAB7291924A1}"/>
                 <w:text/>
               </w:sdtPr>
@@ -374,7 +368,7 @@
           <w:r>
             <w:fldChar w:fldCharType="separate"/>
           </w:r>
-          <w:hyperlink w:anchor="_Toc285796549" w:history="1">
+          <w:hyperlink w:anchor="_Toc285920214" w:history="1">
             <w:r>
               <w:rPr>
                 <w:rStyle w:val="Hyperlink"/>
@@ -401,7 +395,7 @@
                 <w:noProof/>
                 <w:webHidden/>
               </w:rPr>
-              <w:instrText xml:space="preserve"> PAGEREF _Toc285796549 \h </w:instrText>
+              <w:instrText xml:space="preserve"> PAGEREF _Toc285920214 \h </w:instrText>
             </w:r>
             <w:r>
               <w:rPr>
@@ -443,7 +437,7 @@
               <w:noProof/>
             </w:rPr>
           </w:pPr>
-          <w:hyperlink w:anchor="_Toc285796550" w:history="1">
+          <w:hyperlink w:anchor="_Toc285920215" w:history="1">
             <w:r>
               <w:rPr>
                 <w:rStyle w:val="Hyperlink"/>
@@ -470,7 +464,7 @@
                 <w:noProof/>
                 <w:webHidden/>
               </w:rPr>
-              <w:instrText xml:space="preserve"> PAGEREF _Toc285796550 \h </w:instrText>
+              <w:instrText xml:space="preserve"> PAGEREF _Toc285920215 \h </w:instrText>
             </w:r>
             <w:r>
               <w:rPr>
@@ -512,7 +506,7 @@
               <w:noProof/>
             </w:rPr>
           </w:pPr>
-          <w:hyperlink w:anchor="_Toc285796551" w:history="1">
+          <w:hyperlink w:anchor="_Toc285920216" w:history="1">
             <w:r>
               <w:rPr>
                 <w:rStyle w:val="Hyperlink"/>
@@ -539,7 +533,7 @@
                 <w:noProof/>
                 <w:webHidden/>
               </w:rPr>
-              <w:instrText xml:space="preserve"> PAGEREF _Toc285796551 \h </w:instrText>
+              <w:instrText xml:space="preserve"> PAGEREF _Toc285920216 \h </w:instrText>
             </w:r>
             <w:r>
               <w:rPr>
@@ -581,7 +575,7 @@
               <w:noProof/>
             </w:rPr>
           </w:pPr>
-          <w:hyperlink w:anchor="_Toc285796552" w:history="1">
+          <w:hyperlink w:anchor="_Toc285920217" w:history="1">
             <w:r>
               <w:rPr>
                 <w:rStyle w:val="Hyperlink"/>
@@ -608,7 +602,7 @@
                 <w:noProof/>
                 <w:webHidden/>
               </w:rPr>
-              <w:instrText xml:space="preserve"> PAGEREF _Toc285796552 \h </w:instrText>
+              <w:instrText xml:space="preserve"> PAGEREF _Toc285920217 \h </w:instrText>
             </w:r>
             <w:r>
               <w:rPr>
@@ -650,7 +644,7 @@
               <w:noProof/>
             </w:rPr>
           </w:pPr>
-          <w:hyperlink w:anchor="_Toc285796553" w:history="1">
+          <w:hyperlink w:anchor="_Toc285920218" w:history="1">
             <w:r>
               <w:rPr>
                 <w:rStyle w:val="Hyperlink"/>
@@ -677,7 +671,7 @@
                 <w:noProof/>
                 <w:webHidden/>
               </w:rPr>
-              <w:instrText xml:space="preserve"> PAGEREF _Toc285796553 \h </w:instrText>
+              <w:instrText xml:space="preserve"> PAGEREF _Toc285920218 \h </w:instrText>
             </w:r>
             <w:r>
               <w:rPr>
@@ -719,7 +713,7 @@
               <w:noProof/>
             </w:rPr>
           </w:pPr>
-          <w:hyperlink w:anchor="_Toc285796554" w:history="1">
+          <w:hyperlink w:anchor="_Toc285920219" w:history="1">
             <w:r>
               <w:rPr>
                 <w:rStyle w:val="Hyperlink"/>
@@ -746,7 +740,7 @@
                 <w:noProof/>
                 <w:webHidden/>
               </w:rPr>
-              <w:instrText xml:space="preserve"> PAGEREF _Toc285796554 \h </w:instrText>
+              <w:instrText xml:space="preserve"> PAGEREF _Toc285920219 \h </w:instrText>
             </w:r>
             <w:r>
               <w:rPr>
@@ -788,7 +782,7 @@
               <w:noProof/>
             </w:rPr>
           </w:pPr>
-          <w:hyperlink w:anchor="_Toc285796555" w:history="1">
+          <w:hyperlink w:anchor="_Toc285920220" w:history="1">
             <w:r>
               <w:rPr>
                 <w:rStyle w:val="Hyperlink"/>
@@ -816,7 +810,7 @@
                 <w:noProof/>
                 <w:webHidden/>
               </w:rPr>
-              <w:instrText xml:space="preserve"> PAGEREF _Toc285796555 \h </w:instrText>
+              <w:instrText xml:space="preserve"> PAGEREF _Toc285920220 \h </w:instrText>
             </w:r>
             <w:r>
               <w:rPr>
@@ -858,7 +852,7 @@
               <w:noProof/>
             </w:rPr>
           </w:pPr>
-          <w:hyperlink w:anchor="_Toc285796556" w:history="1">
+          <w:hyperlink w:anchor="_Toc285920221" w:history="1">
             <w:r>
               <w:rPr>
                 <w:rStyle w:val="Hyperlink"/>
@@ -885,7 +879,7 @@
                 <w:noProof/>
                 <w:webHidden/>
               </w:rPr>
-              <w:instrText xml:space="preserve"> PAGEREF _Toc285796556 \h </w:instrText>
+              <w:instrText xml:space="preserve"> PAGEREF _Toc285920221 \h </w:instrText>
             </w:r>
             <w:r>
               <w:rPr>
@@ -927,7 +921,7 @@
               <w:noProof/>
             </w:rPr>
           </w:pPr>
-          <w:hyperlink w:anchor="_Toc285796557" w:history="1">
+          <w:hyperlink w:anchor="_Toc285920222" w:history="1">
             <w:r>
               <w:rPr>
                 <w:rStyle w:val="Hyperlink"/>
@@ -954,7 +948,7 @@
                 <w:noProof/>
                 <w:webHidden/>
               </w:rPr>
-              <w:instrText xml:space="preserve"> PAGEREF _Toc285796557 \h </w:instrText>
+              <w:instrText xml:space="preserve"> PAGEREF _Toc285920222 \h </w:instrText>
             </w:r>
             <w:r>
               <w:rPr>
@@ -996,7 +990,7 @@
               <w:noProof/>
             </w:rPr>
           </w:pPr>
-          <w:hyperlink w:anchor="_Toc285796558" w:history="1">
+          <w:hyperlink w:anchor="_Toc285920223" w:history="1">
             <w:r>
               <w:rPr>
                 <w:rStyle w:val="Hyperlink"/>
@@ -1023,7 +1017,7 @@
                 <w:noProof/>
                 <w:webHidden/>
               </w:rPr>
-              <w:instrText xml:space="preserve"> PAGEREF _Toc285796558 \h </w:instrText>
+              <w:instrText xml:space="preserve"> PAGEREF _Toc285920223 \h </w:instrText>
             </w:r>
             <w:r>
               <w:rPr>
@@ -1065,7 +1059,7 @@
               <w:noProof/>
             </w:rPr>
           </w:pPr>
-          <w:hyperlink w:anchor="_Toc285796559" w:history="1">
+          <w:hyperlink w:anchor="_Toc285920224" w:history="1">
             <w:r>
               <w:rPr>
                 <w:rStyle w:val="Hyperlink"/>
@@ -1092,7 +1086,7 @@
                 <w:noProof/>
                 <w:webHidden/>
               </w:rPr>
-              <w:instrText xml:space="preserve"> PAGEREF _Toc285796559 \h </w:instrText>
+              <w:instrText xml:space="preserve"> PAGEREF _Toc285920224 \h </w:instrText>
             </w:r>
             <w:r>
               <w:rPr>
@@ -1134,7 +1128,7 @@
               <w:noProof/>
             </w:rPr>
           </w:pPr>
-          <w:hyperlink w:anchor="_Toc285796560" w:history="1">
+          <w:hyperlink w:anchor="_Toc285920225" w:history="1">
             <w:r>
               <w:rPr>
                 <w:rStyle w:val="Hyperlink"/>
@@ -1161,7 +1155,7 @@
                 <w:noProof/>
                 <w:webHidden/>
               </w:rPr>
-              <w:instrText xml:space="preserve"> PAGEREF _Toc285796560 \h </w:instrText>
+              <w:instrText xml:space="preserve"> PAGEREF _Toc285920225 \h </w:instrText>
             </w:r>
             <w:r>
               <w:rPr>
@@ -1203,7 +1197,7 @@
               <w:noProof/>
             </w:rPr>
           </w:pPr>
-          <w:hyperlink w:anchor="_Toc285796561" w:history="1">
+          <w:hyperlink w:anchor="_Toc285920226" w:history="1">
             <w:r>
               <w:rPr>
                 <w:rStyle w:val="Hyperlink"/>
@@ -1230,7 +1224,7 @@
                 <w:noProof/>
                 <w:webHidden/>
               </w:rPr>
-              <w:instrText xml:space="preserve"> PAGEREF _Toc285796561 \h </w:instrText>
+              <w:instrText xml:space="preserve"> PAGEREF _Toc285920226 \h </w:instrText>
             </w:r>
             <w:r>
               <w:rPr>
@@ -1250,7 +1244,7 @@
                 <w:noProof/>
                 <w:webHidden/>
               </w:rPr>
-              <w:t>9</w:t>
+              <w:t>10</w:t>
             </w:r>
             <w:r>
               <w:rPr>
@@ -1272,7 +1266,7 @@
               <w:noProof/>
             </w:rPr>
           </w:pPr>
-          <w:hyperlink w:anchor="_Toc285796562" w:history="1">
+          <w:hyperlink w:anchor="_Toc285920227" w:history="1">
             <w:r>
               <w:rPr>
                 <w:rStyle w:val="Hyperlink"/>
@@ -1299,7 +1293,7 @@
                 <w:noProof/>
                 <w:webHidden/>
               </w:rPr>
-              <w:instrText xml:space="preserve"> PAGEREF _Toc285796562 \h </w:instrText>
+              <w:instrText xml:space="preserve"> PAGEREF _Toc285920227 \h </w:instrText>
             </w:r>
             <w:r>
               <w:rPr>
@@ -1319,7 +1313,7 @@
                 <w:noProof/>
                 <w:webHidden/>
               </w:rPr>
-              <w:t>9</w:t>
+              <w:t>10</w:t>
             </w:r>
             <w:r>
               <w:rPr>
@@ -1341,7 +1335,7 @@
               <w:noProof/>
             </w:rPr>
           </w:pPr>
-          <w:hyperlink w:anchor="_Toc285796563" w:history="1">
+          <w:hyperlink w:anchor="_Toc285920228" w:history="1">
             <w:r>
               <w:rPr>
                 <w:rStyle w:val="Hyperlink"/>
@@ -1368,7 +1362,7 @@
                 <w:noProof/>
                 <w:webHidden/>
               </w:rPr>
-              <w:instrText xml:space="preserve"> PAGEREF _Toc285796563 \h </w:instrText>
+              <w:instrText xml:space="preserve"> PAGEREF _Toc285920228 \h </w:instrText>
             </w:r>
             <w:r>
               <w:rPr>
@@ -1410,7 +1404,7 @@
               <w:noProof/>
             </w:rPr>
           </w:pPr>
-          <w:hyperlink w:anchor="_Toc285796564" w:history="1">
+          <w:hyperlink w:anchor="_Toc285920229" w:history="1">
             <w:r>
               <w:rPr>
                 <w:rStyle w:val="Hyperlink"/>
@@ -1437,7 +1431,7 @@
                 <w:noProof/>
                 <w:webHidden/>
               </w:rPr>
-              <w:instrText xml:space="preserve"> PAGEREF _Toc285796564 \h </w:instrText>
+              <w:instrText xml:space="preserve"> PAGEREF _Toc285920229 \h </w:instrText>
             </w:r>
             <w:r>
               <w:rPr>
@@ -1479,7 +1473,7 @@
               <w:noProof/>
             </w:rPr>
           </w:pPr>
-          <w:hyperlink w:anchor="_Toc285796565" w:history="1">
+          <w:hyperlink w:anchor="_Toc285920230" w:history="1">
             <w:r>
               <w:rPr>
                 <w:rStyle w:val="Hyperlink"/>
@@ -1506,7 +1500,7 @@
                 <w:noProof/>
                 <w:webHidden/>
               </w:rPr>
-              <w:instrText xml:space="preserve"> PAGEREF _Toc285796565 \h </w:instrText>
+              <w:instrText xml:space="preserve"> PAGEREF _Toc285920230 \h </w:instrText>
             </w:r>
             <w:r>
               <w:rPr>
@@ -1548,7 +1542,7 @@
               <w:noProof/>
             </w:rPr>
           </w:pPr>
-          <w:hyperlink w:anchor="_Toc285796566" w:history="1">
+          <w:hyperlink w:anchor="_Toc285920231" w:history="1">
             <w:r>
               <w:rPr>
                 <w:rStyle w:val="Hyperlink"/>
@@ -1575,7 +1569,7 @@
                 <w:noProof/>
                 <w:webHidden/>
               </w:rPr>
-              <w:instrText xml:space="preserve"> PAGEREF _Toc285796566 \h </w:instrText>
+              <w:instrText xml:space="preserve"> PAGEREF _Toc285920231 \h </w:instrText>
             </w:r>
             <w:r>
               <w:rPr>
@@ -1622,7 +1616,7 @@
       <w:pPr>
         <w:pStyle w:val="Heading1"/>
       </w:pPr>
-      <w:bookmarkStart w:id="0" w:name="_Toc285796549"/>
+      <w:bookmarkStart w:id="0" w:name="_Toc285920214"/>
       <w:r>
         <w:lastRenderedPageBreak/>
         <w:t>Introduction</w:t>
@@ -1633,7 +1627,7 @@
       <w:pPr>
         <w:pStyle w:val="Heading1"/>
       </w:pPr>
-      <w:bookmarkStart w:id="1" w:name="_Toc285796550"/>
+      <w:bookmarkStart w:id="1" w:name="_Toc285920215"/>
       <w:r>
         <w:t>Installing the Software</w:t>
       </w:r>
@@ -1643,7 +1637,7 @@
       <w:pPr>
         <w:pStyle w:val="Heading1"/>
       </w:pPr>
-      <w:bookmarkStart w:id="2" w:name="_Toc285796551"/>
+      <w:bookmarkStart w:id="2" w:name="_Toc285920216"/>
       <w:r>
         <w:t>Writing a Program</w:t>
       </w:r>
@@ -1653,7 +1647,7 @@
       <w:pPr>
         <w:pStyle w:val="Heading2"/>
       </w:pPr>
-      <w:bookmarkStart w:id="3" w:name="_Toc285796552"/>
+      <w:bookmarkStart w:id="3" w:name="_Toc285920217"/>
       <w:r>
         <w:t>Required Software</w:t>
       </w:r>
@@ -1684,7 +1678,7 @@
       <w:pPr>
         <w:pStyle w:val="Heading2"/>
       </w:pPr>
-      <w:bookmarkStart w:id="4" w:name="_Toc285796553"/>
+      <w:bookmarkStart w:id="4" w:name="_Toc285920218"/>
       <w:r>
         <w:t>Structure</w:t>
       </w:r>
@@ -1763,7 +1757,7 @@
       <w:pPr>
         <w:pStyle w:val="Heading2"/>
       </w:pPr>
-      <w:bookmarkStart w:id="5" w:name="_Toc285796554"/>
+      <w:bookmarkStart w:id="5" w:name="_Toc285920219"/>
       <w:r>
         <w:t>Header Record</w:t>
       </w:r>
@@ -1837,7 +1831,7 @@
           <w:rFonts w:cstheme="minorHAnsi"/>
         </w:rPr>
       </w:pPr>
-      <w:bookmarkStart w:id="6" w:name="_Toc285796555"/>
+      <w:bookmarkStart w:id="6" w:name="_Toc285920220"/>
       <w:r>
         <w:rPr>
           <w:rFonts w:cstheme="minorHAnsi"/>
@@ -1875,18 +1869,22 @@
       <w:pPr>
         <w:pStyle w:val="Heading2"/>
       </w:pPr>
-      <w:bookmarkStart w:id="7" w:name="_Toc285796556"/>
+      <w:bookmarkStart w:id="7" w:name="_Toc285920221"/>
       <w:r>
         <w:t>Text Records</w:t>
       </w:r>
       <w:bookmarkEnd w:id="7"/>
     </w:p>
-    <w:p/>
+    <w:p>
+      <w:r>
+        <w:t xml:space="preserve">Text records are the commands you wish the program to execute.  The various components are described in further detail below. </w:t>
+      </w:r>
+    </w:p>
     <w:p>
       <w:pPr>
         <w:pStyle w:val="Heading3"/>
       </w:pPr>
-      <w:bookmarkStart w:id="8" w:name="_Toc285796557"/>
+      <w:bookmarkStart w:id="8" w:name="_Toc285920222"/>
       <w:r>
         <w:lastRenderedPageBreak/>
         <w:t>Labels</w:t>
@@ -1895,20 +1893,45 @@
     </w:p>
     <w:p>
       <w:r>
-        <w:t>Labels can be used to refer to a specific record in your program.  You can have a label on any record, except for the end record.  A label can be composed of up to 6 alphanumeric characters (no spaces), but cannot begin with “R” (upper case) or “x” (lower case).   Both upper case and lower case characters can be used in labels.  Additionally, the labels are case sensitive.</w:t>
+        <w:t>Labels can be used to refer to a specific record</w:t>
+      </w:r>
+      <w:r>
+        <w:t xml:space="preserve">, </w:t>
+      </w:r>
+      <w:r>
+        <w:t>memory location</w:t>
+      </w:r>
+      <w:r>
+        <w:t>, or value</w:t>
+      </w:r>
+      <w:r>
+        <w:t xml:space="preserve"> in your program.  You can have a label on any record, except for the end record.  A label can be composed of up to 6 alphanumeric characters (no spaces), but cannot begin with “R” (upper case) or “x” (lower case).   Both upper case and lower case characters can be used in labels.  Additionally, the labels are case sensitive.</w:t>
       </w:r>
     </w:p>
     <w:p>
       <w:pPr>
         <w:pStyle w:val="Heading3"/>
       </w:pPr>
-      <w:bookmarkStart w:id="9" w:name="_Toc285796558"/>
+      <w:bookmarkStart w:id="9" w:name="_Toc285920223"/>
       <w:r>
         <w:t>Instructions</w:t>
       </w:r>
       <w:bookmarkEnd w:id="9"/>
     </w:p>
     <w:p>
+      <w:r>
+        <w:t>There are three categories of instructions, described in further detail below</w:t>
+      </w:r>
+      <w:proofErr w:type="gramStart"/>
+      <w:r>
+        <w:t>;</w:t>
+      </w:r>
+      <w:proofErr w:type="gramEnd"/>
+      <w:r>
+        <w:t xml:space="preserve"> Arithmetic, Loading and Storing, and Flow of Control instructions. </w:t>
+      </w:r>
+    </w:p>
+    <w:p>
       <w:pPr>
         <w:pStyle w:val="Heading4"/>
       </w:pPr>
@@ -2299,6 +2322,7 @@
         <w:rPr>
           <w:rFonts w:cstheme="minorHAnsi"/>
         </w:rPr>
+        <w:lastRenderedPageBreak/>
         <w:t>DR represents the location where the result of the operation will be stored; SR1 and SR2 represent the registers where the arguments are stored, and imm5 represents an immediate operand.</w:t>
       </w:r>
     </w:p>
@@ -2312,7 +2336,6 @@
         <w:rPr>
           <w:rFonts w:cstheme="minorHAnsi"/>
         </w:rPr>
-        <w:lastRenderedPageBreak/>
         <w:t>Example:  T</w:t>
       </w:r>
       <w:r>
@@ -2594,7 +2617,19 @@
         <w:rPr>
           <w:rFonts w:cstheme="minorHAnsi"/>
         </w:rPr>
-        <w:t>).  This instruction concatenates bits 15 through 9 of the Program Counter with bits 8 through 0 (pgoffset9) specified in the instruction.  The result is stored in the register specified by the programmer.   The instruction is formed as follows</w:t>
+        <w:t>).  This instruction concatenates bits 15 through 9 of the Program</w:t>
+      </w:r>
+      <w:r>
+        <w:rPr>
+          <w:rFonts w:cstheme="minorHAnsi"/>
+        </w:rPr>
+        <w:t xml:space="preserve"> Counter with bits 8 through 0 </w:t>
+      </w:r>
+      <w:r>
+        <w:rPr>
+          <w:rFonts w:cstheme="minorHAnsi"/>
+        </w:rPr>
+        <w:t>specified in the instruction.  The result is stored in the register specified by the programmer.   The instruction is formed as follows</w:t>
       </w:r>
       <w:proofErr w:type="gramStart"/>
       <w:r>
@@ -2659,72 +2694,6 @@
           <w:rFonts w:cstheme="minorHAnsi"/>
         </w:rPr>
         <w:t xml:space="preserve"> represents the address to be concatenated with the Program Counter.</w:t>
-      </w:r>
-    </w:p>
-    <w:p>
-      <w:pPr>
-        <w:rPr>
-          <w:rFonts w:cstheme="minorHAnsi"/>
-        </w:rPr>
-      </w:pPr>
-      <w:r>
-        <w:rPr>
-          <w:rFonts w:cstheme="minorHAnsi"/>
-        </w:rPr>
-        <w:t>Example:  I</w:t>
-      </w:r>
-      <w:r>
-        <w:rPr>
-          <w:rFonts w:cstheme="minorHAnsi"/>
-        </w:rPr>
-        <w:t xml:space="preserve">f the Program Counter is x3000, to load address x31A0 (or concatenate </w:t>
-      </w:r>
-      <w:proofErr w:type="spellStart"/>
-      <w:r>
-        <w:rPr>
-          <w:rFonts w:cstheme="minorHAnsi"/>
-        </w:rPr>
-        <w:t>pgoffset</w:t>
-      </w:r>
-      <w:proofErr w:type="spellEnd"/>
-      <w:r>
-        <w:rPr>
-          <w:rFonts w:cstheme="minorHAnsi"/>
-        </w:rPr>
-        <w:t xml:space="preserve"> x1A0 with the Program Counter) in to register 4, the instruction would be as follows;</w:t>
-      </w:r>
-    </w:p>
-    <w:p>
-      <w:pPr>
-        <w:rPr>
-          <w:rFonts w:ascii="Courier New" w:hAnsi="Courier New" w:cs="Courier New"/>
-        </w:rPr>
-      </w:pPr>
-      <w:r>
-        <w:rPr>
-          <w:rFonts w:ascii="Courier New" w:hAnsi="Courier New" w:cs="Courier New"/>
-        </w:rPr>
-        <w:t xml:space="preserve">         LEA     R4</w:t>
-      </w:r>
-      <w:proofErr w:type="gramStart"/>
-      <w:r>
-        <w:rPr>
-          <w:rFonts w:ascii="Courier New" w:hAnsi="Courier New" w:cs="Courier New"/>
-        </w:rPr>
-        <w:t>,</w:t>
-      </w:r>
-      <w:r>
-        <w:rPr>
-          <w:rFonts w:ascii="Courier New" w:hAnsi="Courier New" w:cs="Courier New"/>
-        </w:rPr>
-        <w:t>x1A0</w:t>
-      </w:r>
-      <w:proofErr w:type="gramEnd"/>
-      <w:r>
-        <w:rPr>
-          <w:rFonts w:ascii="Courier New" w:hAnsi="Courier New" w:cs="Courier New"/>
-        </w:rPr>
-        <w:t xml:space="preserve"> ; Loads address x31A0 into register 4</w:t>
       </w:r>
     </w:p>
     <w:p>
@@ -2744,6 +2713,72 @@
         <w:rPr>
           <w:rFonts w:cstheme="minorHAnsi"/>
         </w:rPr>
+        <w:t xml:space="preserve">f the Program Counter is x3000, to load address x31A0 (or concatenate </w:t>
+      </w:r>
+      <w:proofErr w:type="spellStart"/>
+      <w:r>
+        <w:rPr>
+          <w:rFonts w:cstheme="minorHAnsi"/>
+        </w:rPr>
+        <w:t>pgoffset</w:t>
+      </w:r>
+      <w:proofErr w:type="spellEnd"/>
+      <w:r>
+        <w:rPr>
+          <w:rFonts w:cstheme="minorHAnsi"/>
+        </w:rPr>
+        <w:t xml:space="preserve"> x1A0 with the Program Counter) in to register 4, the instruction would be as follows;</w:t>
+      </w:r>
+    </w:p>
+    <w:p>
+      <w:pPr>
+        <w:rPr>
+          <w:rFonts w:ascii="Courier New" w:hAnsi="Courier New" w:cs="Courier New"/>
+        </w:rPr>
+      </w:pPr>
+      <w:r>
+        <w:rPr>
+          <w:rFonts w:ascii="Courier New" w:hAnsi="Courier New" w:cs="Courier New"/>
+        </w:rPr>
+        <w:t xml:space="preserve">         LEA     R4</w:t>
+      </w:r>
+      <w:proofErr w:type="gramStart"/>
+      <w:r>
+        <w:rPr>
+          <w:rFonts w:ascii="Courier New" w:hAnsi="Courier New" w:cs="Courier New"/>
+        </w:rPr>
+        <w:t>,</w:t>
+      </w:r>
+      <w:r>
+        <w:rPr>
+          <w:rFonts w:ascii="Courier New" w:hAnsi="Courier New" w:cs="Courier New"/>
+        </w:rPr>
+        <w:t>x1A0</w:t>
+      </w:r>
+      <w:proofErr w:type="gramEnd"/>
+      <w:r>
+        <w:rPr>
+          <w:rFonts w:ascii="Courier New" w:hAnsi="Courier New" w:cs="Courier New"/>
+        </w:rPr>
+        <w:t xml:space="preserve"> ; Loads address x31A0 into register 4</w:t>
+      </w:r>
+    </w:p>
+    <w:p>
+      <w:pPr>
+        <w:rPr>
+          <w:rFonts w:cstheme="minorHAnsi"/>
+        </w:rPr>
+      </w:pPr>
+      <w:r>
+        <w:rPr>
+          <w:rFonts w:cstheme="minorHAnsi"/>
+        </w:rPr>
+        <w:t>Example:  I</w:t>
+      </w:r>
+      <w:r>
+        <w:rPr>
+          <w:rFonts w:cstheme="minorHAnsi"/>
+        </w:rPr>
         <w:t>f</w:t>
       </w:r>
       <w:r>
@@ -2842,7 +2877,7 @@
         <w:rPr>
           <w:rFonts w:cstheme="minorHAnsi"/>
         </w:rPr>
-        <w:t xml:space="preserve">  In Direct Addressing, the address where data is loaded or stored is specified in the instruction.  The address is formed by concatenating bits 15 through 9 of the Program Counter with bits 8 through 0 of the instruction (a pgoffset9).  In the Load instruction, data is loaded from the specified memory location and stored in the given register.  In the Store instruction, data is stored in the specified memory location, the source being the specified register.  The instruction format is as follows</w:t>
+        <w:t xml:space="preserve">  In Direct Addressing, the address where data is loaded or stored is specified in the instruction.  The address is formed by concatenating bits 15 through 9 of the Program Counter with bits 8 through 0 of the instruction.  In the Load instruction, data is loaded from the specified memory location and stored in the given register.  In the Store instruction, data is stored in the specified memory location, the source being the specified register.  The instruction format is as follows</w:t>
       </w:r>
       <w:proofErr w:type="gramStart"/>
       <w:r>
@@ -3177,6 +3212,7 @@
         <w:rPr>
           <w:rFonts w:ascii="Courier New" w:hAnsi="Courier New" w:cs="Courier New"/>
         </w:rPr>
+        <w:lastRenderedPageBreak/>
         <w:t xml:space="preserve">         STI     </w:t>
       </w:r>
       <w:proofErr w:type="spellStart"/>
@@ -3206,41 +3242,912 @@
         <w:rPr>
           <w:rFonts w:cstheme="minorHAnsi"/>
         </w:rPr>
+        <w:t xml:space="preserve">DR represents the destination register where the result will be stored.  SR represents the source register where the data to be stored is located.  The </w:t>
+      </w:r>
+      <w:proofErr w:type="spellStart"/>
+      <w:r>
+        <w:rPr>
+          <w:rFonts w:cstheme="minorHAnsi"/>
+        </w:rPr>
+        <w:t>addr</w:t>
+      </w:r>
+      <w:proofErr w:type="spellEnd"/>
+      <w:r>
+        <w:rPr>
+          <w:rFonts w:cstheme="minorHAnsi"/>
+        </w:rPr>
+        <w:t xml:space="preserve"> field represents the memory location where the address for the data to be loaded or stored is located.</w:t>
+      </w:r>
+    </w:p>
+    <w:p>
+      <w:pPr>
+        <w:rPr>
+          <w:rFonts w:cstheme="minorHAnsi"/>
+        </w:rPr>
+      </w:pPr>
+      <w:r>
+        <w:rPr>
+          <w:rFonts w:cstheme="minorHAnsi"/>
+        </w:rPr>
+        <w:t>Example:  I</w:t>
+      </w:r>
+      <w:r>
+        <w:rPr>
+          <w:rFonts w:cstheme="minorHAnsi"/>
+        </w:rPr>
+        <w:t>f the value of the Program Counter is x3000, to store the data in register 1 at the address stored in location x31FF, the instruction would be as follows</w:t>
+      </w:r>
+      <w:proofErr w:type="gramStart"/>
+      <w:r>
+        <w:rPr>
+          <w:rFonts w:cstheme="minorHAnsi"/>
+        </w:rPr>
+        <w:t>;</w:t>
+      </w:r>
+      <w:proofErr w:type="gramEnd"/>
+    </w:p>
+    <w:p>
+      <w:pPr>
+        <w:rPr>
+          <w:rFonts w:ascii="Courier New" w:hAnsi="Courier New" w:cs="Courier New"/>
+        </w:rPr>
+      </w:pPr>
+      <w:r>
+        <w:rPr>
+          <w:rFonts w:ascii="Courier New" w:hAnsi="Courier New" w:cs="Courier New"/>
+        </w:rPr>
+        <w:t xml:space="preserve">         STI     R1</w:t>
+      </w:r>
+      <w:proofErr w:type="gramStart"/>
+      <w:r>
+        <w:rPr>
+          <w:rFonts w:ascii="Courier New" w:hAnsi="Courier New" w:cs="Courier New"/>
+        </w:rPr>
+        <w:t>,x1FF</w:t>
+      </w:r>
+      <w:proofErr w:type="gramEnd"/>
+    </w:p>
+    <w:p>
+      <w:pPr>
+        <w:rPr>
+          <w:rFonts w:cstheme="minorHAnsi"/>
+        </w:rPr>
+      </w:pPr>
+      <w:r>
+        <w:rPr>
+          <w:rFonts w:cstheme="minorHAnsi"/>
+        </w:rPr>
+        <w:t>Example:  I</w:t>
+      </w:r>
+      <w:r>
+        <w:rPr>
+          <w:rFonts w:cstheme="minorHAnsi"/>
+        </w:rPr>
+        <w:t xml:space="preserve">f the value of the Program Counter is x14, to load data from the address stored at location </w:t>
+      </w:r>
+      <w:proofErr w:type="spellStart"/>
+      <w:r>
+        <w:rPr>
+          <w:rFonts w:cstheme="minorHAnsi"/>
+        </w:rPr>
+        <w:t>xA</w:t>
+      </w:r>
+      <w:proofErr w:type="spellEnd"/>
+      <w:r>
+        <w:rPr>
+          <w:rFonts w:cstheme="minorHAnsi"/>
+        </w:rPr>
+        <w:t>, and store it in register 3, the instruction would be formed as follows;</w:t>
+      </w:r>
+    </w:p>
+    <w:p>
+      <w:pPr>
+        <w:rPr>
+          <w:rFonts w:ascii="Courier New" w:hAnsi="Courier New" w:cs="Courier New"/>
+        </w:rPr>
+      </w:pPr>
+      <w:r>
+        <w:rPr>
+          <w:rFonts w:ascii="Courier New" w:hAnsi="Courier New" w:cs="Courier New"/>
+        </w:rPr>
+        <w:t xml:space="preserve">         LDI     R3</w:t>
+      </w:r>
+      <w:proofErr w:type="gramStart"/>
+      <w:r>
+        <w:rPr>
+          <w:rFonts w:ascii="Courier New" w:hAnsi="Courier New" w:cs="Courier New"/>
+        </w:rPr>
+        <w:t>,xA</w:t>
+      </w:r>
+      <w:proofErr w:type="gramEnd"/>
+    </w:p>
+    <w:p>
+      <w:pPr>
+        <w:pStyle w:val="Heading5"/>
+      </w:pPr>
+      <w:r>
+        <w:t>Register Indexed Addressing</w:t>
+      </w:r>
+    </w:p>
+    <w:p>
+      <w:pPr>
+        <w:rPr>
+          <w:rFonts w:cstheme="minorHAnsi"/>
+        </w:rPr>
+      </w:pPr>
+      <w:r>
+        <w:t>There are two Register-Indexed Addressing operations, Load Register-relative (</w:t>
+      </w:r>
+      <w:r>
+        <w:rPr>
+          <w:rFonts w:ascii="Courier New" w:hAnsi="Courier New" w:cs="Courier New"/>
+        </w:rPr>
+        <w:t>LDR</w:t>
+      </w:r>
+      <w:r>
+        <w:rPr>
+          <w:rFonts w:cstheme="minorHAnsi"/>
+        </w:rPr>
+        <w:t>) and Store Register-relative (</w:t>
+      </w:r>
+      <w:r>
+        <w:rPr>
+          <w:rFonts w:ascii="Courier New" w:hAnsi="Courier New" w:cs="Courier New"/>
+        </w:rPr>
+        <w:t>STR</w:t>
+      </w:r>
+      <w:r>
+        <w:rPr>
+          <w:rFonts w:cstheme="minorHAnsi"/>
+        </w:rPr>
+        <w:t xml:space="preserve">).  In Register indexed addressing mode, the address where the data is stored or loaded is formed by adding a zero-extended </w:t>
+      </w:r>
+      <w:proofErr w:type="gramStart"/>
+      <w:r>
+        <w:rPr>
+          <w:rFonts w:cstheme="minorHAnsi"/>
+        </w:rPr>
+        <w:t>six bit</w:t>
+      </w:r>
+      <w:proofErr w:type="gramEnd"/>
+      <w:r>
+        <w:rPr>
+          <w:rFonts w:cstheme="minorHAnsi"/>
+        </w:rPr>
+        <w:t xml:space="preserve"> offset (index6) to a given base register. The instruction format is as follows</w:t>
+      </w:r>
+      <w:proofErr w:type="gramStart"/>
+      <w:r>
+        <w:rPr>
+          <w:rFonts w:cstheme="minorHAnsi"/>
+        </w:rPr>
+        <w:t>;</w:t>
+      </w:r>
+      <w:proofErr w:type="gramEnd"/>
+    </w:p>
+    <w:p>
+      <w:pPr>
+        <w:rPr>
+          <w:rFonts w:ascii="Courier New" w:hAnsi="Courier New" w:cs="Courier New"/>
+        </w:rPr>
+      </w:pPr>
+      <w:r>
+        <w:rPr>
+          <w:rFonts w:ascii="Courier New" w:hAnsi="Courier New" w:cs="Courier New"/>
+        </w:rPr>
+        <w:t xml:space="preserve">         LDR     DR</w:t>
+      </w:r>
+      <w:proofErr w:type="gramStart"/>
+      <w:r>
+        <w:rPr>
+          <w:rFonts w:ascii="Courier New" w:hAnsi="Courier New" w:cs="Courier New"/>
+        </w:rPr>
+        <w:t>,BR,index6</w:t>
+      </w:r>
+      <w:proofErr w:type="gramEnd"/>
+    </w:p>
+    <w:p>
+      <w:pPr>
+        <w:rPr>
+          <w:rFonts w:ascii="Courier New" w:hAnsi="Courier New" w:cs="Courier New"/>
+        </w:rPr>
+      </w:pPr>
+      <w:r>
+        <w:rPr>
+          <w:rFonts w:ascii="Courier New" w:hAnsi="Courier New" w:cs="Courier New"/>
+        </w:rPr>
+        <w:t xml:space="preserve">         STR     SR</w:t>
+      </w:r>
+      <w:proofErr w:type="gramStart"/>
+      <w:r>
+        <w:rPr>
+          <w:rFonts w:ascii="Courier New" w:hAnsi="Courier New" w:cs="Courier New"/>
+        </w:rPr>
+        <w:t>,BR,index6</w:t>
+      </w:r>
+      <w:proofErr w:type="gramEnd"/>
+    </w:p>
+    <w:p>
+      <w:pPr>
+        <w:rPr>
+          <w:rFonts w:cstheme="minorHAnsi"/>
+        </w:rPr>
+      </w:pPr>
+      <w:r>
+        <w:rPr>
+          <w:rFonts w:cstheme="minorHAnsi"/>
+        </w:rPr>
+        <w:t>DR represents the destination register where the result will be stored.  SR represents the source register where the data to be stored is located.  BR represents the base register that will be used to form the store or load location.  The index6 represents the integer to be added to the base to form the store or load location.</w:t>
+      </w:r>
+    </w:p>
+    <w:p>
+      <w:pPr>
+        <w:rPr>
+          <w:rFonts w:cstheme="minorHAnsi"/>
+        </w:rPr>
+      </w:pPr>
+      <w:r>
+        <w:rPr>
+          <w:rFonts w:cstheme="minorHAnsi"/>
+        </w:rPr>
+        <w:t>Example:  T</w:t>
+      </w:r>
+      <w:r>
+        <w:rPr>
+          <w:rFonts w:cstheme="minorHAnsi"/>
+        </w:rPr>
+        <w:t xml:space="preserve">o store the data in register 2 at the </w:t>
+      </w:r>
+      <w:proofErr w:type="gramStart"/>
+      <w:r>
+        <w:rPr>
+          <w:rFonts w:cstheme="minorHAnsi"/>
+        </w:rPr>
+        <w:t>address  formed</w:t>
+      </w:r>
+      <w:proofErr w:type="gramEnd"/>
+      <w:r>
+        <w:rPr>
+          <w:rFonts w:cstheme="minorHAnsi"/>
+        </w:rPr>
+        <w:t xml:space="preserve"> by register 3 (as the base register) and by </w:t>
+      </w:r>
+      <w:proofErr w:type="spellStart"/>
+      <w:r>
+        <w:rPr>
+          <w:rFonts w:cstheme="minorHAnsi"/>
+        </w:rPr>
+        <w:t>xFF</w:t>
+      </w:r>
+      <w:proofErr w:type="spellEnd"/>
+      <w:r>
+        <w:rPr>
+          <w:rFonts w:cstheme="minorHAnsi"/>
+        </w:rPr>
+        <w:t>, the instruction would be as follows;</w:t>
+      </w:r>
+    </w:p>
+    <w:p>
+      <w:pPr>
+        <w:rPr>
+          <w:rFonts w:ascii="Courier New" w:hAnsi="Courier New" w:cs="Courier New"/>
+        </w:rPr>
+      </w:pPr>
+      <w:r>
+        <w:rPr>
+          <w:rFonts w:ascii="Courier New" w:hAnsi="Courier New" w:cs="Courier New"/>
+        </w:rPr>
+        <w:t xml:space="preserve">         STR     R2</w:t>
+      </w:r>
+      <w:proofErr w:type="gramStart"/>
+      <w:r>
+        <w:rPr>
+          <w:rFonts w:ascii="Courier New" w:hAnsi="Courier New" w:cs="Courier New"/>
+        </w:rPr>
+        <w:t>,R3,xFF</w:t>
+      </w:r>
+      <w:proofErr w:type="gramEnd"/>
+    </w:p>
+    <w:p>
+      <w:pPr>
+        <w:rPr>
+          <w:rFonts w:cstheme="minorHAnsi"/>
+        </w:rPr>
+      </w:pPr>
+      <w:r>
+        <w:rPr>
+          <w:rFonts w:cstheme="minorHAnsi"/>
+        </w:rPr>
+        <w:t>Example:  T</w:t>
+      </w:r>
+      <w:r>
+        <w:rPr>
+          <w:rFonts w:cstheme="minorHAnsi"/>
+        </w:rPr>
+        <w:t>o load the data stored at the location formed by register 1 (as the base register) and by INDEX1 (a label representing x40)</w:t>
+      </w:r>
+      <w:r>
+        <w:rPr>
+          <w:rFonts w:cstheme="minorHAnsi"/>
+        </w:rPr>
+        <w:t xml:space="preserve"> into register 2</w:t>
+      </w:r>
+      <w:r>
+        <w:rPr>
+          <w:rFonts w:cstheme="minorHAnsi"/>
+        </w:rPr>
+        <w:t>, the instruction would be as follows;</w:t>
+      </w:r>
+    </w:p>
+    <w:p>
+      <w:pPr>
+        <w:rPr>
+          <w:rFonts w:ascii="Courier New" w:hAnsi="Courier New" w:cs="Courier New"/>
+        </w:rPr>
+      </w:pPr>
+      <w:r>
+        <w:rPr>
+          <w:rFonts w:ascii="Courier New" w:hAnsi="Courier New" w:cs="Courier New"/>
+        </w:rPr>
+        <w:t xml:space="preserve">         LDR     </w:t>
+      </w:r>
+      <w:r>
+        <w:rPr>
+          <w:rFonts w:ascii="Courier New" w:hAnsi="Courier New" w:cs="Courier New"/>
+        </w:rPr>
+        <w:t>R2</w:t>
+      </w:r>
+      <w:proofErr w:type="gramStart"/>
+      <w:r>
+        <w:rPr>
+          <w:rFonts w:ascii="Courier New" w:hAnsi="Courier New" w:cs="Courier New"/>
+        </w:rPr>
+        <w:t>,R1,INDEX1</w:t>
+      </w:r>
+      <w:proofErr w:type="gramEnd"/>
+    </w:p>
+    <w:p>
+      <w:pPr>
+        <w:pStyle w:val="Heading4"/>
+      </w:pPr>
+      <w:r>
+        <w:t>Flow of Control Instructions</w:t>
+      </w:r>
+    </w:p>
+    <w:p>
+      <w:r>
+        <w:t>Flow of Control instru</w:t>
+      </w:r>
+      <w:r>
+        <w:t>ctions do several things; allow the program to jump to a specific record in a program, to control input and output, and allow the program to use subroutines.  The instructions are described in more detail below.</w:t>
+      </w:r>
+    </w:p>
+    <w:p>
+      <w:pPr>
+        <w:pStyle w:val="Heading5"/>
+      </w:pPr>
+      <w:r>
         <w:lastRenderedPageBreak/>
-        <w:t xml:space="preserve">DR represents the destination register where the result will be stored.  SR represents the source register where the data to be stored is located.  The </w:t>
+        <w:t>Branches</w:t>
+      </w:r>
+    </w:p>
+    <w:p>
+      <w:r>
+        <w:t xml:space="preserve">A branch is a conditional instruction that will change the program counter to the given address in the operand if the conditions specified are true.  The address that the program will branch to is formed by concatenating bits 15 through 9 of the program counter with bits 8 through 0 of the address in the operand.  </w:t>
+      </w:r>
+    </w:p>
+    <w:p>
+      <w:r>
+        <w:t xml:space="preserve">The branch instruction depends on what the conditions are for the branch to occur.  After “BR”, the CCR conditions should be listed in order of the CCRs; N (Negative), Z (Zero), and P (Positive) can all be added after BR, and must be added in that order.  </w:t>
+      </w:r>
+      <w:r>
+        <w:t>The CCRs of the machine are changed after any Arithmetic or Load instruction, depending on the result of the command.</w:t>
+      </w:r>
+    </w:p>
+    <w:p>
+      <w:r>
+        <w:t>Example:  If the program counter is equal to x3100, to branch if the C</w:t>
+      </w:r>
+      <w:r>
+        <w:t>CRs are set to either negative or positive to x3156, the instruction would be as follows;</w:t>
+      </w:r>
+    </w:p>
+    <w:p>
+      <w:pPr>
+        <w:rPr>
+          <w:rFonts w:ascii="Courier New" w:hAnsi="Courier New" w:cs="Courier New"/>
+        </w:rPr>
+      </w:pPr>
+      <w:r>
+        <w:rPr>
+          <w:rFonts w:ascii="Courier New" w:hAnsi="Courier New" w:cs="Courier New"/>
+        </w:rPr>
+        <w:t xml:space="preserve">         BRNP    x3156</w:t>
+      </w:r>
+    </w:p>
+    <w:p>
+      <w:pPr>
+        <w:rPr>
+          <w:rFonts w:cstheme="minorHAnsi"/>
+        </w:rPr>
+      </w:pPr>
+      <w:r>
+        <w:rPr>
+          <w:rFonts w:cstheme="minorHAnsi"/>
+        </w:rPr>
+        <w:t>Example: If the program counter is equal to x10, to branch unconditionally to x40, the instruction would be as follows</w:t>
+      </w:r>
+      <w:proofErr w:type="gramStart"/>
+      <w:r>
+        <w:rPr>
+          <w:rFonts w:cstheme="minorHAnsi"/>
+        </w:rPr>
+        <w:t>;</w:t>
+      </w:r>
+      <w:proofErr w:type="gramEnd"/>
+    </w:p>
+    <w:p>
+      <w:pPr>
+        <w:rPr>
+          <w:rFonts w:ascii="Courier New" w:hAnsi="Courier New" w:cs="Courier New"/>
+        </w:rPr>
+      </w:pPr>
+      <w:r>
+        <w:rPr>
+          <w:rFonts w:ascii="Courier New" w:hAnsi="Courier New" w:cs="Courier New"/>
+        </w:rPr>
+        <w:t xml:space="preserve">        BRNZP   x40</w:t>
+      </w:r>
+    </w:p>
+    <w:p>
+      <w:r>
+        <w:t>The instruction x0000, which is a never branch, is also known as a no-op.  This instruction will not execute anything, yet the program counter will be incremented.</w:t>
+      </w:r>
+    </w:p>
+    <w:p>
+      <w:pPr>
+        <w:pStyle w:val="Heading5"/>
+      </w:pPr>
+      <w:r>
+        <w:t>Traps</w:t>
+      </w:r>
+    </w:p>
+    <w:p>
+      <w:r>
+        <w:t>A Tra</w:t>
+      </w:r>
+      <w:r>
+        <w:t>p instruction controls several specific functions of the machine.  The instructions for these are formed by the Trap instruction code (</w:t>
+      </w:r>
+      <w:r>
+        <w:rPr>
+          <w:rFonts w:ascii="Courier New" w:hAnsi="Courier New" w:cs="Courier New"/>
+        </w:rPr>
+        <w:t>TRAP</w:t>
+      </w:r>
+      <w:r>
+        <w:rPr>
+          <w:rFonts w:cstheme="minorHAnsi"/>
+        </w:rPr>
+        <w:t>)</w:t>
+      </w:r>
+      <w:r>
+        <w:t xml:space="preserve">, followed by the trap vector for the function desired.  </w:t>
+      </w:r>
+    </w:p>
+    <w:p>
+      <w:r>
+        <w:t>A symbol that equals the trap vector integer can replace a constant trap vector.</w:t>
+      </w:r>
+    </w:p>
+    <w:p>
+      <w:pPr>
+        <w:pStyle w:val="Heading6"/>
+      </w:pPr>
+      <w:r>
+        <w:t>Input</w:t>
+      </w:r>
+    </w:p>
+    <w:p>
+      <w:r>
+        <w:t>There are two forms of Input instructions; one prompts the user for a character (</w:t>
+      </w:r>
+      <w:r>
+        <w:rPr>
+          <w:rFonts w:cstheme="minorHAnsi"/>
+        </w:rPr>
+        <w:t>IN</w:t>
+      </w:r>
+      <w:r>
+        <w:rPr>
+          <w:rFonts w:ascii="Courier New" w:hAnsi="Courier New" w:cs="Courier New"/>
+        </w:rPr>
+        <w:t>, x23</w:t>
+      </w:r>
+      <w:r>
+        <w:rPr>
+          <w:rFonts w:cstheme="minorHAnsi"/>
+        </w:rPr>
+        <w:t>)</w:t>
+      </w:r>
+      <w:r>
+        <w:t>, the other prompts the user for a decimal integer (</w:t>
+      </w:r>
+      <w:r>
+        <w:rPr>
+          <w:rFonts w:cstheme="minorHAnsi"/>
+        </w:rPr>
+        <w:t>INN</w:t>
+      </w:r>
+      <w:r>
+        <w:rPr>
+          <w:rFonts w:ascii="Courier New" w:hAnsi="Courier New" w:cs="Courier New"/>
+        </w:rPr>
+        <w:t>, x33</w:t>
+      </w:r>
+      <w:r>
+        <w:rPr>
+          <w:rFonts w:cstheme="minorHAnsi"/>
+        </w:rPr>
+        <w:t>)</w:t>
+      </w:r>
+      <w:r>
+        <w:t xml:space="preserve">.  The data input by the user is stored in register 0 (for a character, the ASCII code is stored in the register). </w:t>
+      </w:r>
+    </w:p>
+    <w:p>
+      <w:r>
+        <w:t>The CCRs are changed according to the data input by the user.</w:t>
+      </w:r>
+    </w:p>
+    <w:p>
+      <w:r>
+        <w:t>Example: To prompt the user for a character to be stored in register 0, the instruction would be as follows</w:t>
+      </w:r>
+      <w:proofErr w:type="gramStart"/>
+      <w:r>
+        <w:t>;</w:t>
+      </w:r>
+      <w:proofErr w:type="gramEnd"/>
+    </w:p>
+    <w:p>
+      <w:pPr>
+        <w:rPr>
+          <w:rFonts w:ascii="Courier New" w:hAnsi="Courier New" w:cs="Courier New"/>
+        </w:rPr>
+      </w:pPr>
+      <w:r>
+        <w:rPr>
+          <w:rFonts w:ascii="Courier New" w:hAnsi="Courier New" w:cs="Courier New"/>
+        </w:rPr>
+        <w:t xml:space="preserve">         TRAP    x33</w:t>
+      </w:r>
+    </w:p>
+    <w:p>
+      <w:pPr>
+        <w:pStyle w:val="Heading6"/>
+      </w:pPr>
+      <w:r>
+        <w:t>Output</w:t>
+      </w:r>
+    </w:p>
+    <w:p>
+      <w:r>
+        <w:t xml:space="preserve">There are three forms of Output instructions; one outputs a character from register 0 (OUT, x21), another prints out a string whose starting point is the address stored in register 0 (PUTS, x22), and the last prints out a decimal integer stored in register 0 (OUTN, x31).  </w:t>
+      </w:r>
+    </w:p>
+    <w:p>
+      <w:r>
+        <w:lastRenderedPageBreak/>
+        <w:t>Example: To print out the integer stored in register0, the instruction would be as follows</w:t>
+      </w:r>
+      <w:proofErr w:type="gramStart"/>
+      <w:r>
+        <w:t>;</w:t>
+      </w:r>
+      <w:proofErr w:type="gramEnd"/>
+    </w:p>
+    <w:p>
+      <w:pPr>
+        <w:rPr>
+          <w:rFonts w:ascii="Courier New" w:hAnsi="Courier New" w:cs="Courier New"/>
+        </w:rPr>
+      </w:pPr>
+      <w:r>
+        <w:rPr>
+          <w:rFonts w:ascii="Courier New" w:hAnsi="Courier New" w:cs="Courier New"/>
+        </w:rPr>
+        <w:t xml:space="preserve">         TRAP    x31</w:t>
+      </w:r>
+    </w:p>
+    <w:p>
+      <w:pPr>
+        <w:rPr>
+          <w:rFonts w:cstheme="minorHAnsi"/>
+        </w:rPr>
+      </w:pPr>
+      <w:r>
+        <w:rPr>
+          <w:rFonts w:cstheme="minorHAnsi"/>
+        </w:rPr>
+        <w:t>Example: To print out the string “Test”, if the first character’s address is stored in register 0 (and the symbol PUTS equals x22), the instruction would be as follows</w:t>
+      </w:r>
+      <w:proofErr w:type="gramStart"/>
+      <w:r>
+        <w:rPr>
+          <w:rFonts w:cstheme="minorHAnsi"/>
+        </w:rPr>
+        <w:t>;</w:t>
+      </w:r>
+      <w:proofErr w:type="gramEnd"/>
+    </w:p>
+    <w:p>
+      <w:pPr>
+        <w:rPr>
+          <w:rFonts w:ascii="Courier New" w:hAnsi="Courier New" w:cs="Courier New"/>
+        </w:rPr>
+      </w:pPr>
+      <w:r>
+        <w:rPr>
+          <w:rFonts w:ascii="Courier New" w:hAnsi="Courier New" w:cs="Courier New"/>
+        </w:rPr>
+        <w:t>PUTS     .EQU    x22</w:t>
+      </w:r>
+    </w:p>
+    <w:p>
+      <w:pPr>
+        <w:rPr>
+          <w:rFonts w:ascii="Courier New" w:hAnsi="Courier New" w:cs="Courier New"/>
+        </w:rPr>
+      </w:pPr>
+      <w:r>
+        <w:rPr>
+          <w:rFonts w:ascii="Courier New" w:hAnsi="Courier New" w:cs="Courier New"/>
+        </w:rPr>
+        <w:t xml:space="preserve">         TRAP    PUTS</w:t>
+      </w:r>
+    </w:p>
+    <w:p>
+      <w:pPr>
+        <w:pStyle w:val="Heading6"/>
+      </w:pPr>
+      <w:r>
+        <w:t>Halt</w:t>
+      </w:r>
+    </w:p>
+    <w:p>
+      <w:r>
+        <w:t>This instruction halts the execution of the program (HALT, x25).</w:t>
+      </w:r>
+    </w:p>
+    <w:p>
+      <w:r>
+        <w:t>Example: To halt a program, the instruction would be as follows</w:t>
+      </w:r>
+      <w:proofErr w:type="gramStart"/>
+      <w:r>
+        <w:t>;</w:t>
+      </w:r>
+      <w:proofErr w:type="gramEnd"/>
+    </w:p>
+    <w:p>
+      <w:pPr>
+        <w:rPr>
+          <w:rFonts w:ascii="Courier New" w:hAnsi="Courier New" w:cs="Courier New"/>
+        </w:rPr>
+      </w:pPr>
+      <w:r>
+        <w:rPr>
+          <w:rFonts w:ascii="Courier New" w:hAnsi="Courier New" w:cs="Courier New"/>
+        </w:rPr>
+        <w:t xml:space="preserve">         TRAP    x25</w:t>
+      </w:r>
+    </w:p>
+    <w:p>
+      <w:pPr>
+        <w:pStyle w:val="Heading6"/>
+      </w:pPr>
+      <w:r>
+        <w:t>Random</w:t>
+      </w:r>
+    </w:p>
+    <w:p>
+      <w:r>
+        <w:t>This instruction generates a random number, and then stores it in register 0 (RND, x43).</w:t>
+      </w:r>
+    </w:p>
+    <w:p>
+      <w:r>
+        <w:t>The CCRs are changed according to the number generated.</w:t>
+      </w:r>
+    </w:p>
+    <w:p>
+      <w:pPr>
+        <w:pStyle w:val="Heading5"/>
+      </w:pPr>
+      <w:r>
+        <w:t>Jumps</w:t>
+      </w:r>
+    </w:p>
+    <w:p>
+      <w:r>
+        <w:t>There are two types of jumps; jumps to subroutines (</w:t>
+      </w:r>
+      <w:r>
+        <w:rPr>
+          <w:rFonts w:ascii="Courier New" w:hAnsi="Courier New" w:cs="Courier New"/>
+        </w:rPr>
+        <w:t xml:space="preserve">JSR, JSRR) </w:t>
+      </w:r>
+      <w:r>
+        <w:t>and regular jumps</w:t>
+      </w:r>
+      <w:r>
+        <w:rPr>
+          <w:rFonts w:ascii="Courier New" w:hAnsi="Courier New" w:cs="Courier New"/>
+        </w:rPr>
+        <w:t xml:space="preserve"> (JMP, JMPR)</w:t>
+      </w:r>
+      <w:r>
+        <w:t>.  The difference between the two is that the jumps to subroutine instructions copy the address of the Program Counter into register 7.  Otherwise, JSR and JMP are the same instruction, as are JSRR and JMPR.</w:t>
+      </w:r>
+    </w:p>
+    <w:p>
+      <w:r>
+        <w:t>In the JSR and JMP instruction, the destination</w:t>
+      </w:r>
+      <w:r>
+        <w:t xml:space="preserve"> address is formed by concatenating bits 15 through 9 of the Program Counter with bits 8 through 0 of </w:t>
+      </w:r>
+      <w:r>
+        <w:t>the instruction.  The instruction format is as follows</w:t>
+      </w:r>
+      <w:proofErr w:type="gramStart"/>
+      <w:r>
+        <w:t>;</w:t>
+      </w:r>
+      <w:proofErr w:type="gramEnd"/>
+    </w:p>
+    <w:p>
+      <w:pPr>
+        <w:rPr>
+          <w:rFonts w:ascii="Courier New" w:hAnsi="Courier New" w:cs="Courier New"/>
+        </w:rPr>
+      </w:pPr>
+      <w:r>
+        <w:rPr>
+          <w:rFonts w:ascii="Courier New" w:hAnsi="Courier New" w:cs="Courier New"/>
+        </w:rPr>
+        <w:t xml:space="preserve">         JSR     </w:t>
       </w:r>
       <w:proofErr w:type="spellStart"/>
       <w:r>
         <w:rPr>
-          <w:rFonts w:cstheme="minorHAnsi"/>
+          <w:rFonts w:ascii="Courier New" w:hAnsi="Courier New" w:cs="Courier New"/>
         </w:rPr>
         <w:t>addr</w:t>
       </w:r>
       <w:proofErr w:type="spellEnd"/>
-      <w:r>
-        <w:rPr>
-          <w:rFonts w:cstheme="minorHAnsi"/>
-        </w:rPr>
-        <w:t xml:space="preserve"> field represents the memory location where the address for the data to be loaded or stored is located.</w:t>
-      </w:r>
-    </w:p>
-    <w:p>
-      <w:pPr>
-        <w:rPr>
-          <w:rFonts w:cstheme="minorHAnsi"/>
-        </w:rPr>
-      </w:pPr>
-      <w:r>
-        <w:rPr>
-          <w:rFonts w:cstheme="minorHAnsi"/>
-        </w:rPr>
-        <w:t>Example:  I</w:t>
-      </w:r>
-      <w:r>
-        <w:rPr>
-          <w:rFonts w:cstheme="minorHAnsi"/>
-        </w:rPr>
-        <w:t>f the value of the Program Counter is x3000, to store the data in register 1 at the address stored in location x31FF, the instruction would be as follows</w:t>
+    </w:p>
+    <w:p>
+      <w:pPr>
+        <w:rPr>
+          <w:rFonts w:ascii="Courier New" w:hAnsi="Courier New" w:cs="Courier New"/>
+        </w:rPr>
+      </w:pPr>
+      <w:r>
+        <w:rPr>
+          <w:rFonts w:ascii="Courier New" w:hAnsi="Courier New" w:cs="Courier New"/>
+        </w:rPr>
+        <w:t xml:space="preserve">         JMP     </w:t>
+      </w:r>
+      <w:proofErr w:type="spellStart"/>
+      <w:r>
+        <w:rPr>
+          <w:rFonts w:ascii="Courier New" w:hAnsi="Courier New" w:cs="Courier New"/>
+        </w:rPr>
+        <w:t>addr</w:t>
+      </w:r>
+      <w:proofErr w:type="spellEnd"/>
+    </w:p>
+    <w:p>
+      <w:pPr>
+        <w:rPr>
+          <w:rFonts w:cstheme="minorHAnsi"/>
+        </w:rPr>
+      </w:pPr>
+      <w:r>
+        <w:rPr>
+          <w:rFonts w:cstheme="minorHAnsi"/>
+        </w:rPr>
+        <w:t xml:space="preserve">The </w:t>
+      </w:r>
+      <w:proofErr w:type="spellStart"/>
+      <w:r>
+        <w:rPr>
+          <w:rFonts w:cstheme="minorHAnsi"/>
+        </w:rPr>
+        <w:t>addr</w:t>
+      </w:r>
+      <w:proofErr w:type="spellEnd"/>
+      <w:r>
+        <w:rPr>
+          <w:rFonts w:cstheme="minorHAnsi"/>
+        </w:rPr>
+        <w:t xml:space="preserve"> operand represents either the symbol or constant used as an </w:t>
+      </w:r>
+      <w:proofErr w:type="spellStart"/>
+      <w:r>
+        <w:rPr>
+          <w:rFonts w:cstheme="minorHAnsi"/>
+        </w:rPr>
+        <w:t>addresss</w:t>
+      </w:r>
+      <w:proofErr w:type="spellEnd"/>
+      <w:r>
+        <w:rPr>
+          <w:rFonts w:cstheme="minorHAnsi"/>
+        </w:rPr>
+        <w:t>.</w:t>
+      </w:r>
+    </w:p>
+    <w:p>
+      <w:pPr>
+        <w:rPr>
+          <w:rFonts w:cstheme="minorHAnsi"/>
+        </w:rPr>
+      </w:pPr>
+      <w:r>
+        <w:rPr>
+          <w:rFonts w:cstheme="minorHAnsi"/>
+        </w:rPr>
+        <w:t xml:space="preserve">In the JSRR and JMPR instruction, the destination address is formed by </w:t>
+      </w:r>
+      <w:proofErr w:type="spellStart"/>
+      <w:r>
+        <w:rPr>
+          <w:rFonts w:cstheme="minorHAnsi"/>
+        </w:rPr>
+        <w:t>by</w:t>
+      </w:r>
+      <w:proofErr w:type="spellEnd"/>
+      <w:r>
+        <w:rPr>
+          <w:rFonts w:cstheme="minorHAnsi"/>
+        </w:rPr>
+        <w:t xml:space="preserve"> adding a zero-exten</w:t>
+      </w:r>
+      <w:r>
+        <w:rPr>
+          <w:rFonts w:cstheme="minorHAnsi"/>
+        </w:rPr>
+        <w:t xml:space="preserve">ded </w:t>
+      </w:r>
+      <w:proofErr w:type="gramStart"/>
+      <w:r>
+        <w:rPr>
+          <w:rFonts w:cstheme="minorHAnsi"/>
+        </w:rPr>
+        <w:t>six bit</w:t>
+      </w:r>
+      <w:proofErr w:type="gramEnd"/>
+      <w:r>
+        <w:rPr>
+          <w:rFonts w:cstheme="minorHAnsi"/>
+        </w:rPr>
+        <w:t xml:space="preserve"> offset (index6) to the</w:t>
+      </w:r>
+      <w:r>
+        <w:rPr>
+          <w:rFonts w:cstheme="minorHAnsi"/>
+        </w:rPr>
+        <w:t xml:space="preserve"> given base register.</w:t>
+      </w:r>
+      <w:r>
+        <w:rPr>
+          <w:rFonts w:cstheme="minorHAnsi"/>
+        </w:rPr>
+        <w:t xml:space="preserve">  The instruction format is as follows</w:t>
       </w:r>
       <w:proofErr w:type="gramStart"/>
       <w:r>
@@ -3261,131 +4168,505 @@
         <w:rPr>
           <w:rFonts w:ascii="Courier New" w:hAnsi="Courier New" w:cs="Courier New"/>
         </w:rPr>
-        <w:t xml:space="preserve">         STI     R1</w:t>
-      </w:r>
-      <w:proofErr w:type="gramStart"/>
-      <w:r>
-        <w:rPr>
-          <w:rFonts w:ascii="Courier New" w:hAnsi="Courier New" w:cs="Courier New"/>
-        </w:rPr>
-        <w:t>,x1FF</w:t>
-      </w:r>
-      <w:proofErr w:type="gramEnd"/>
-    </w:p>
-    <w:p>
-      <w:pPr>
-        <w:rPr>
-          <w:rFonts w:cstheme="minorHAnsi"/>
-        </w:rPr>
-      </w:pPr>
-      <w:r>
-        <w:rPr>
-          <w:rFonts w:cstheme="minorHAnsi"/>
-        </w:rPr>
-        <w:t>Example:  I</w:t>
-      </w:r>
-      <w:r>
-        <w:rPr>
-          <w:rFonts w:cstheme="minorHAnsi"/>
-        </w:rPr>
-        <w:t xml:space="preserve">f the value of the Program Counter is x14, to load data from the address stored at location </w:t>
+        <w:t xml:space="preserve">         JSRR    BR, index6</w:t>
+      </w:r>
+    </w:p>
+    <w:p>
+      <w:pPr>
+        <w:rPr>
+          <w:rFonts w:ascii="Courier New" w:hAnsi="Courier New" w:cs="Courier New"/>
+        </w:rPr>
+      </w:pPr>
+      <w:r>
+        <w:rPr>
+          <w:rFonts w:ascii="Courier New" w:hAnsi="Courier New" w:cs="Courier New"/>
+        </w:rPr>
+        <w:t xml:space="preserve">         JMPR    BR, index6</w:t>
+      </w:r>
+    </w:p>
+    <w:p>
+      <w:pPr>
+        <w:rPr>
+          <w:rFonts w:cstheme="minorHAnsi"/>
+        </w:rPr>
+      </w:pPr>
+      <w:r>
+        <w:rPr>
+          <w:rFonts w:cstheme="minorHAnsi"/>
+        </w:rPr>
+        <w:t>BR indi</w:t>
+      </w:r>
+      <w:r>
+        <w:rPr>
+          <w:rFonts w:cstheme="minorHAnsi"/>
+        </w:rPr>
+        <w:t>cated the base register, which is added to index6, to calculate the desired destination address.</w:t>
+      </w:r>
+    </w:p>
+    <w:p>
+      <w:pPr>
+        <w:rPr>
+          <w:rFonts w:cstheme="minorHAnsi"/>
+        </w:rPr>
+      </w:pPr>
+      <w:r>
+        <w:rPr>
+          <w:rFonts w:cstheme="minorHAnsi"/>
+        </w:rPr>
+        <w:t>Example:  To jump to the address formed by the addition of register 1 and x20, the instruction would be as follows</w:t>
+      </w:r>
+      <w:proofErr w:type="gramStart"/>
+      <w:r>
+        <w:rPr>
+          <w:rFonts w:cstheme="minorHAnsi"/>
+        </w:rPr>
+        <w:t>;</w:t>
+      </w:r>
+      <w:proofErr w:type="gramEnd"/>
+    </w:p>
+    <w:p>
+      <w:pPr>
+        <w:rPr>
+          <w:rFonts w:ascii="Courier New" w:hAnsi="Courier New" w:cs="Courier New"/>
+        </w:rPr>
+      </w:pPr>
+      <w:r>
+        <w:rPr>
+          <w:rFonts w:ascii="Courier New" w:hAnsi="Courier New" w:cs="Courier New"/>
+        </w:rPr>
+        <w:lastRenderedPageBreak/>
+        <w:t xml:space="preserve">         JMPR    R1, x20</w:t>
+      </w:r>
+    </w:p>
+    <w:p>
+      <w:pPr>
+        <w:pStyle w:val="Heading5"/>
+      </w:pPr>
+      <w:r>
+        <w:t>Returns</w:t>
+      </w:r>
+    </w:p>
+    <w:p>
+      <w:r>
+        <w:t>The return instruction (</w:t>
+      </w:r>
+      <w:r>
+        <w:rPr>
+          <w:rFonts w:ascii="Courier New" w:hAnsi="Courier New" w:cs="Courier New"/>
+        </w:rPr>
+        <w:t>RET</w:t>
+      </w:r>
+      <w:r>
+        <w:rPr>
+          <w:rFonts w:cstheme="minorHAnsi"/>
+        </w:rPr>
+        <w:t>)</w:t>
+      </w:r>
+      <w:r>
+        <w:t xml:space="preserve"> copies the contents of register 7 into the Program Counter.  This allows a program to return from a subroutine call.</w:t>
+      </w:r>
+      <w:r>
+        <w:t xml:space="preserve">  </w:t>
+      </w:r>
+    </w:p>
+    <w:p>
+      <w:pPr>
+        <w:pStyle w:val="Heading3"/>
+      </w:pPr>
+      <w:bookmarkStart w:id="10" w:name="_Toc285920224"/>
+      <w:r>
+        <w:t>Operands</w:t>
+      </w:r>
+      <w:bookmarkEnd w:id="10"/>
+    </w:p>
+    <w:p>
+      <w:r>
+        <w:t xml:space="preserve">There are several different forms of operands that can be used in the operand fields of records; Registers, Constants, </w:t>
+      </w:r>
+      <w:r>
+        <w:t xml:space="preserve">Offsets, </w:t>
+      </w:r>
+      <w:r>
+        <w:t>Immediates, Addresses, Indexes, Symbols, and Literals. To see which forms of operands can be used with a specific instruction, please refer to the section above discussing the requirements for each one.</w:t>
+      </w:r>
+    </w:p>
+    <w:p>
+      <w:pPr>
+        <w:pStyle w:val="Heading4"/>
+      </w:pPr>
+      <w:r>
+        <w:t>Registers</w:t>
+      </w:r>
+    </w:p>
+    <w:p>
+      <w:r>
+        <w:t>In the machine, there are eight 16-bit registers.  To refer to a register, use a capital ‘R’ followed by the number of the register.  Thus, the range of registers possible is R0 to R7.</w:t>
+      </w:r>
+    </w:p>
+    <w:p>
+      <w:pPr>
+        <w:pStyle w:val="Heading4"/>
+      </w:pPr>
+      <w:r>
+        <w:t>Constants</w:t>
+      </w:r>
+    </w:p>
+    <w:p>
+      <w:r>
+        <w:t>If an instruction can u</w:t>
+      </w:r>
+      <w:r>
+        <w:t>se constants in their operands</w:t>
+      </w:r>
+      <w:r>
+        <w:t>, you can use either hexadecimal or decimal numbers.  Hexadecimal numbers can be in the range of x0 and xFFFF, and must have a lowercase ‘x’ before the number.  Decimal numbers can be in the range of -32,768 to 32,767, and must have pound sign ‘#’ before the negative sign (if present) and the numbers.</w:t>
+      </w:r>
+    </w:p>
+    <w:p>
+      <w:pPr>
+        <w:pStyle w:val="Heading4"/>
+      </w:pPr>
+      <w:proofErr w:type="gramStart"/>
+      <w:r>
+        <w:t xml:space="preserve">Immediates </w:t>
+      </w:r>
+      <w:r>
+        <w:t xml:space="preserve"> </w:t>
+      </w:r>
+      <w:r>
+        <w:t>(</w:t>
+      </w:r>
+      <w:proofErr w:type="gramEnd"/>
+      <w:r>
+        <w:t>imm5)</w:t>
+      </w:r>
+    </w:p>
+    <w:p>
+      <w:r>
+        <w:t>If an instruction can have</w:t>
+      </w:r>
+      <w:r>
+        <w:t xml:space="preserve"> Immediates in their operands, the Immediate must be in the range of -16 to 15 if in decimal, or in the range of x0 to x1F if hexadecimal.  Decimal numbers must have the pound sign ‘#’ before the digits (and negative sign).  Hexadecimal numbers must have a lowercase ‘x’ before the digits.</w:t>
+      </w:r>
+    </w:p>
+    <w:p>
+      <w:pPr>
+        <w:pStyle w:val="Heading4"/>
+      </w:pPr>
+      <w:r>
+        <w:t>Addresses (</w:t>
       </w:r>
       <w:proofErr w:type="spellStart"/>
       <w:r>
-        <w:rPr>
-          <w:rFonts w:cstheme="minorHAnsi"/>
-        </w:rPr>
-        <w:t>xA</w:t>
+        <w:t>addr</w:t>
       </w:r>
       <w:proofErr w:type="spellEnd"/>
       <w:r>
-        <w:rPr>
-          <w:rFonts w:cstheme="minorHAnsi"/>
-        </w:rPr>
-        <w:t>, and store it in register 3, the instruction would be formed as follows;</w:t>
-      </w:r>
-    </w:p>
-    <w:p>
-      <w:pPr>
-        <w:rPr>
-          <w:rFonts w:ascii="Courier New" w:hAnsi="Courier New" w:cs="Courier New"/>
-        </w:rPr>
-      </w:pPr>
-      <w:r>
-        <w:rPr>
-          <w:rFonts w:ascii="Courier New" w:hAnsi="Courier New" w:cs="Courier New"/>
-        </w:rPr>
-        <w:t xml:space="preserve">         LDI     R3</w:t>
-      </w:r>
-      <w:proofErr w:type="gramStart"/>
-      <w:r>
-        <w:rPr>
-          <w:rFonts w:ascii="Courier New" w:hAnsi="Courier New" w:cs="Courier New"/>
-        </w:rPr>
-        <w:t>,xA</w:t>
-      </w:r>
-      <w:proofErr w:type="gramEnd"/>
-    </w:p>
-    <w:p>
-      <w:pPr>
-        <w:pStyle w:val="Heading5"/>
-      </w:pPr>
-      <w:r>
-        <w:t>Register Indexed Addressing</w:t>
-      </w:r>
-    </w:p>
-    <w:p>
-      <w:pPr>
-        <w:rPr>
-          <w:rFonts w:cstheme="minorHAnsi"/>
-        </w:rPr>
-      </w:pPr>
-      <w:r>
-        <w:t>There are two Register-Indexed Addressing operations, Load Register-relative (</w:t>
-      </w:r>
-      <w:r>
-        <w:rPr>
-          <w:rFonts w:ascii="Courier New" w:hAnsi="Courier New" w:cs="Courier New"/>
-        </w:rPr>
-        <w:t>LDR</w:t>
-      </w:r>
-      <w:r>
-        <w:rPr>
-          <w:rFonts w:cstheme="minorHAnsi"/>
-        </w:rPr>
-        <w:t>) and Store Register-relative (</w:t>
-      </w:r>
-      <w:r>
-        <w:rPr>
-          <w:rFonts w:ascii="Courier New" w:hAnsi="Courier New" w:cs="Courier New"/>
-        </w:rPr>
-        <w:t>STR</w:t>
-      </w:r>
-      <w:r>
-        <w:rPr>
-          <w:rFonts w:cstheme="minorHAnsi"/>
-        </w:rPr>
-        <w:t xml:space="preserve">).  In Register indexed addressing mode, the address where the data is stored or loaded is formed by adding a zero-extended </w:t>
-      </w:r>
-      <w:proofErr w:type="gramStart"/>
-      <w:r>
-        <w:rPr>
-          <w:rFonts w:cstheme="minorHAnsi"/>
-        </w:rPr>
-        <w:t>six bit</w:t>
-      </w:r>
-      <w:proofErr w:type="gramEnd"/>
-      <w:r>
-        <w:rPr>
-          <w:rFonts w:cstheme="minorHAnsi"/>
-        </w:rPr>
-        <w:t xml:space="preserve"> offset (index6) to a given base register. The instruction format is as follows</w:t>
-      </w:r>
-      <w:proofErr w:type="gramStart"/>
-      <w:r>
-        <w:rPr>
-          <w:rFonts w:cstheme="minorHAnsi"/>
-        </w:rPr>
+        <w:t>)</w:t>
+      </w:r>
+    </w:p>
+    <w:p>
+      <w:r>
+        <w:t xml:space="preserve">If an instruction uses Addresses, they must be in the range of x0 to xFFFF (or 0 to 65535 in decimal).  When used in an instruction, only the last nine bits (in binary) are used.  </w:t>
+      </w:r>
+      <w:r>
+        <w:t>Decimal numbers must have the pound sign ‘#’ before the digits (and negative sign).  Hexadecimal numbers must have a lowercase ‘x’ before the digits.</w:t>
+      </w:r>
+    </w:p>
+    <w:p>
+      <w:r>
+        <w:t>If the address provided is not in the same memory page as the program counter, the assembler will show an error message.</w:t>
+      </w:r>
+    </w:p>
+    <w:p>
+      <w:pPr>
+        <w:pStyle w:val="Heading4"/>
+      </w:pPr>
+      <w:r>
+        <w:t>Indexes (index6)</w:t>
+      </w:r>
+    </w:p>
+    <w:p>
+      <w:r>
+        <w:t xml:space="preserve">If an instruction uses Indexes, they can be in the range of x0 to </w:t>
+      </w:r>
+      <w:proofErr w:type="spellStart"/>
+      <w:r>
+        <w:t>xFF</w:t>
+      </w:r>
+      <w:proofErr w:type="spellEnd"/>
+      <w:r>
+        <w:t xml:space="preserve"> (or 0 to 255 in decimal).  </w:t>
+      </w:r>
+      <w:r>
+        <w:t>Decimal numbers must have the pound sign ‘#’ before the digits (and negative sign).  Hexadecimal numbers must have a lowercase ‘x’ before the digits.</w:t>
+      </w:r>
+    </w:p>
+    <w:p>
+      <w:pPr>
+        <w:pStyle w:val="Heading4"/>
+      </w:pPr>
+      <w:r>
+        <w:t>Symbols</w:t>
+      </w:r>
+    </w:p>
+    <w:p>
+      <w:r>
+        <w:t xml:space="preserve">Any of the above operands can be replaced by a symbol in a program.  A relocatable symbol, or a symbol whose value changes depending on the memory location of the program, can be used only with Branch, Jump Subroutine, Jump, Load, Load Immediate, Load Effective Address, Store, and Store Immediate.  </w:t>
+      </w:r>
+      <w:r>
+        <w:lastRenderedPageBreak/>
+        <w:t xml:space="preserve">Otherwise, an absolute symbol is required, whose value does not change based on the memory location of the program. </w:t>
+      </w:r>
+    </w:p>
+    <w:p>
+      <w:r>
+        <w:t>Symbols can be used in place of a register name.  If done, the absolute symbol must be equal to a value between 0 and 7.</w:t>
+      </w:r>
+    </w:p>
+    <w:p>
+      <w:r>
+        <w:t xml:space="preserve">Example: To add the value of registers 1 and 2, and store the result in register 1.  </w:t>
+      </w:r>
+      <w:r>
+        <w:t>The symbol “</w:t>
+      </w:r>
+      <w:proofErr w:type="spellStart"/>
+      <w:r>
+        <w:t>avalue</w:t>
+      </w:r>
+      <w:proofErr w:type="spellEnd"/>
+      <w:r>
+        <w:t>” will represent register 1, and the symbol “</w:t>
+      </w:r>
+      <w:proofErr w:type="spellStart"/>
+      <w:r>
+        <w:t>bvalue</w:t>
+      </w:r>
+      <w:proofErr w:type="spellEnd"/>
+      <w:r>
+        <w:t>” will represent register 2.</w:t>
+      </w:r>
+    </w:p>
+    <w:p>
+      <w:pPr>
+        <w:rPr>
+          <w:rFonts w:ascii="Courier New" w:hAnsi="Courier New" w:cs="Courier New"/>
+        </w:rPr>
+      </w:pPr>
+      <w:proofErr w:type="spellStart"/>
+      <w:proofErr w:type="gramStart"/>
+      <w:r>
+        <w:rPr>
+          <w:rFonts w:ascii="Courier New" w:hAnsi="Courier New" w:cs="Courier New"/>
+        </w:rPr>
+        <w:t>avalue</w:t>
+      </w:r>
+      <w:proofErr w:type="spellEnd"/>
+      <w:proofErr w:type="gramEnd"/>
+      <w:r>
+        <w:rPr>
+          <w:rFonts w:ascii="Courier New" w:hAnsi="Courier New" w:cs="Courier New"/>
+        </w:rPr>
+        <w:t xml:space="preserve">   .EQU    x1</w:t>
+      </w:r>
+    </w:p>
+    <w:p>
+      <w:pPr>
+        <w:rPr>
+          <w:rFonts w:ascii="Courier New" w:hAnsi="Courier New" w:cs="Courier New"/>
+        </w:rPr>
+      </w:pPr>
+      <w:proofErr w:type="spellStart"/>
+      <w:proofErr w:type="gramStart"/>
+      <w:r>
+        <w:rPr>
+          <w:rFonts w:ascii="Courier New" w:hAnsi="Courier New" w:cs="Courier New"/>
+        </w:rPr>
+        <w:t>bvalue</w:t>
+      </w:r>
+      <w:proofErr w:type="spellEnd"/>
+      <w:proofErr w:type="gramEnd"/>
+      <w:r>
+        <w:rPr>
+          <w:rFonts w:ascii="Courier New" w:hAnsi="Courier New" w:cs="Courier New"/>
+        </w:rPr>
+        <w:t xml:space="preserve">   .EQU    x2</w:t>
+      </w:r>
+    </w:p>
+    <w:p>
+      <w:pPr>
+        <w:rPr>
+          <w:rFonts w:ascii="Courier New" w:hAnsi="Courier New" w:cs="Courier New"/>
+        </w:rPr>
+      </w:pPr>
+      <w:r>
+        <w:rPr>
+          <w:rFonts w:ascii="Courier New" w:hAnsi="Courier New" w:cs="Courier New"/>
+        </w:rPr>
+        <w:t xml:space="preserve">         ADD     </w:t>
+      </w:r>
+      <w:proofErr w:type="spellStart"/>
+      <w:r>
+        <w:rPr>
+          <w:rFonts w:ascii="Courier New" w:hAnsi="Courier New" w:cs="Courier New"/>
+        </w:rPr>
+        <w:t>avalue</w:t>
+      </w:r>
+      <w:proofErr w:type="spellEnd"/>
+      <w:r>
+        <w:rPr>
+          <w:rFonts w:ascii="Courier New" w:hAnsi="Courier New" w:cs="Courier New"/>
+        </w:rPr>
+        <w:t xml:space="preserve">, </w:t>
+      </w:r>
+      <w:proofErr w:type="spellStart"/>
+      <w:r>
+        <w:rPr>
+          <w:rFonts w:ascii="Courier New" w:hAnsi="Courier New" w:cs="Courier New"/>
+        </w:rPr>
+        <w:t>bvalue</w:t>
+      </w:r>
+      <w:proofErr w:type="spellEnd"/>
+      <w:r>
+        <w:rPr>
+          <w:rFonts w:ascii="Courier New" w:hAnsi="Courier New" w:cs="Courier New"/>
+        </w:rPr>
+        <w:t xml:space="preserve">, </w:t>
+      </w:r>
+      <w:proofErr w:type="spellStart"/>
+      <w:proofErr w:type="gramStart"/>
+      <w:r>
+        <w:rPr>
+          <w:rFonts w:ascii="Courier New" w:hAnsi="Courier New" w:cs="Courier New"/>
+        </w:rPr>
+        <w:t>avalue</w:t>
+      </w:r>
+      <w:proofErr w:type="spellEnd"/>
+      <w:r>
+        <w:rPr>
+          <w:rFonts w:ascii="Courier New" w:hAnsi="Courier New" w:cs="Courier New"/>
+        </w:rPr>
+        <w:t xml:space="preserve"> ;</w:t>
+      </w:r>
+      <w:proofErr w:type="gramEnd"/>
+      <w:r>
+        <w:rPr>
+          <w:rFonts w:ascii="Courier New" w:hAnsi="Courier New" w:cs="Courier New"/>
+        </w:rPr>
+        <w:t xml:space="preserve"> </w:t>
+      </w:r>
+      <w:proofErr w:type="spellStart"/>
+      <w:r>
+        <w:rPr>
+          <w:rFonts w:ascii="Courier New" w:hAnsi="Courier New" w:cs="Courier New"/>
+        </w:rPr>
+        <w:t>avalue</w:t>
+      </w:r>
+      <w:proofErr w:type="spellEnd"/>
+      <w:r>
+        <w:rPr>
+          <w:rFonts w:ascii="Courier New" w:hAnsi="Courier New" w:cs="Courier New"/>
+        </w:rPr>
+        <w:t xml:space="preserve"> + </w:t>
+      </w:r>
+      <w:proofErr w:type="spellStart"/>
+      <w:r>
+        <w:rPr>
+          <w:rFonts w:ascii="Courier New" w:hAnsi="Courier New" w:cs="Courier New"/>
+        </w:rPr>
+        <w:t>bvalue</w:t>
+      </w:r>
+      <w:proofErr w:type="spellEnd"/>
+      <w:r>
+        <w:rPr>
+          <w:rFonts w:ascii="Courier New" w:hAnsi="Courier New" w:cs="Courier New"/>
+        </w:rPr>
+        <w:t xml:space="preserve"> = </w:t>
+      </w:r>
+      <w:proofErr w:type="spellStart"/>
+      <w:r>
+        <w:rPr>
+          <w:rFonts w:ascii="Courier New" w:hAnsi="Courier New" w:cs="Courier New"/>
+        </w:rPr>
+        <w:t>avalue</w:t>
+      </w:r>
+      <w:proofErr w:type="spellEnd"/>
+    </w:p>
+    <w:p>
+      <w:pPr>
+        <w:rPr>
+          <w:rFonts w:cstheme="minorHAnsi"/>
+        </w:rPr>
+      </w:pPr>
+      <w:r>
+        <w:rPr>
+          <w:rFonts w:cstheme="minorHAnsi"/>
+        </w:rPr>
+        <w:t>Symbols can also be used in place of Immediates, Indexes, and Trap Vectors.  These must be absolute (most likely using the .EQU function), and must be in the range of the operand it is replacing.   When a symbol is used as the last argument in the ADD or AND instructions, it is always assumed to be an Immediate operand, rather than a register.</w:t>
+      </w:r>
+    </w:p>
+    <w:p>
+      <w:pPr>
+        <w:pStyle w:val="Heading4"/>
+      </w:pPr>
+      <w:r>
+        <w:t>Literals</w:t>
+      </w:r>
+    </w:p>
+    <w:p>
+      <w:r>
+        <w:t>Literals can only be used with the Load (LD) instruction.  If a literal is present, the assembler will assign a location in memory for the literal, then place the value indicated in the reserved memory, and finally use that address in the instruction.  To use a literal, place an equal sign ‘=’ in front of a constant.  Thus, the value of a literal must be between -32,768 and 32,767 for decimal numbers, and between x0 and xFFFF for hexadecimal numbers.</w:t>
+      </w:r>
+    </w:p>
+    <w:p>
+      <w:pPr>
+        <w:pStyle w:val="Heading3"/>
+      </w:pPr>
+      <w:bookmarkStart w:id="11" w:name="_Toc285920225"/>
+      <w:r>
+        <w:t>Pseudo Op</w:t>
+      </w:r>
+      <w:r>
+        <w:t>erations</w:t>
+      </w:r>
+      <w:bookmarkEnd w:id="11"/>
+    </w:p>
+    <w:p>
+      <w:r>
+        <w:t xml:space="preserve">Pseudo Operations are instructions that either store a specified value (or values beginning) at a location, or configure storage.  There are four pseudo operations (the instructions for the start and end of a program are discussed in a separate section).  </w:t>
+      </w:r>
+    </w:p>
+    <w:p>
+      <w:pPr>
+        <w:pStyle w:val="Heading4"/>
+      </w:pPr>
+      <w:r>
+        <w:t>.EQU</w:t>
+      </w:r>
+    </w:p>
+    <w:p>
+      <w:r>
+        <w:t xml:space="preserve">This instruction equates a symbol (given in the label field) with a value given in the operand field.  This is analogous to a constant in other programming languages.  The value can be a previously defined label or </w:t>
+      </w:r>
+      <w:r>
+        <w:t xml:space="preserve">a constant.  If a constant, it can be written as a decimal (with the pound sign (#) before it) or as a hexadecimal number (with a lower case ‘x’ before it).  </w:t>
+      </w:r>
+      <w:r>
+        <w:t>This method does not allocate memory.</w:t>
+      </w:r>
+    </w:p>
+    <w:p>
+      <w:r>
+        <w:t>If the value of the symbol is equated to another symbol, that symbol must be defined earlier in the program.</w:t>
+      </w:r>
+    </w:p>
+    <w:p>
+      <w:r>
+        <w:t>Example: To set ‘const1’ equal to the value #32, the instruction would be as follows</w:t>
+      </w:r>
+      <w:proofErr w:type="gramStart"/>
+      <w:r>
         <w:t>;</w:t>
       </w:r>
       <w:proofErr w:type="gramEnd"/>
@@ -3400,118 +4681,384 @@
         <w:rPr>
           <w:rFonts w:ascii="Courier New" w:hAnsi="Courier New" w:cs="Courier New"/>
         </w:rPr>
-        <w:t xml:space="preserve">         LDR     DR</w:t>
-      </w:r>
-      <w:proofErr w:type="gramStart"/>
-      <w:r>
-        <w:rPr>
-          <w:rFonts w:ascii="Courier New" w:hAnsi="Courier New" w:cs="Courier New"/>
-        </w:rPr>
-        <w:t>,BR,index6</w:t>
-      </w:r>
-      <w:proofErr w:type="gramEnd"/>
-    </w:p>
-    <w:p>
-      <w:pPr>
-        <w:rPr>
-          <w:rFonts w:ascii="Courier New" w:hAnsi="Courier New" w:cs="Courier New"/>
-        </w:rPr>
-      </w:pPr>
-      <w:r>
-        <w:rPr>
-          <w:rFonts w:ascii="Courier New" w:hAnsi="Courier New" w:cs="Courier New"/>
-        </w:rPr>
-        <w:t xml:space="preserve">         STR     SR</w:t>
-      </w:r>
-      <w:proofErr w:type="gramStart"/>
-      <w:r>
-        <w:rPr>
-          <w:rFonts w:ascii="Courier New" w:hAnsi="Courier New" w:cs="Courier New"/>
-        </w:rPr>
-        <w:t>,BR,index6</w:t>
-      </w:r>
-      <w:proofErr w:type="gramEnd"/>
-    </w:p>
-    <w:p>
-      <w:pPr>
-        <w:rPr>
-          <w:rFonts w:cstheme="minorHAnsi"/>
-        </w:rPr>
-      </w:pPr>
-      <w:r>
-        <w:rPr>
-          <w:rFonts w:cstheme="minorHAnsi"/>
-        </w:rPr>
-        <w:t>DR represents the destination register where the result will be stored.  SR represents the source register where the data to be stored is located.  BR represents the base register that will be used to form the store or load location.  The index6 represents the integer to be added to the base to form the store or load location.</w:t>
-      </w:r>
-    </w:p>
-    <w:p>
-      <w:pPr>
-        <w:rPr>
-          <w:rFonts w:cstheme="minorHAnsi"/>
-        </w:rPr>
-      </w:pPr>
-      <w:r>
-        <w:rPr>
-          <w:rFonts w:cstheme="minorHAnsi"/>
-        </w:rPr>
+        <w:t>const1   .EQU    #32</w:t>
+      </w:r>
+    </w:p>
+    <w:p>
+      <w:pPr>
+        <w:rPr>
+          <w:rFonts w:cstheme="minorHAnsi"/>
+        </w:rPr>
+      </w:pPr>
+      <w:r>
+        <w:rPr>
+          <w:rFonts w:cstheme="minorHAnsi"/>
+        </w:rPr>
+        <w:t>Example: To set ‘const2’ equal to the value represented by ‘const1’, the instruction would be as follows</w:t>
+      </w:r>
+      <w:proofErr w:type="gramStart"/>
+      <w:r>
+        <w:rPr>
+          <w:rFonts w:cstheme="minorHAnsi"/>
+        </w:rPr>
+        <w:t>;</w:t>
+      </w:r>
+      <w:proofErr w:type="gramEnd"/>
+    </w:p>
+    <w:p>
+      <w:pPr>
+        <w:rPr>
+          <w:rFonts w:ascii="Courier New" w:hAnsi="Courier New" w:cs="Courier New"/>
+        </w:rPr>
+      </w:pPr>
+      <w:r>
+        <w:rPr>
+          <w:rFonts w:ascii="Courier New" w:hAnsi="Courier New" w:cs="Courier New"/>
+        </w:rPr>
+        <w:lastRenderedPageBreak/>
+        <w:t>const2   .EQU    const1</w:t>
+      </w:r>
+    </w:p>
+    <w:p>
+      <w:pPr>
+        <w:pStyle w:val="Heading4"/>
+      </w:pPr>
+      <w:r>
+        <w:t>.FILL</w:t>
+      </w:r>
+    </w:p>
+    <w:p>
+      <w:r>
+        <w:t>This instruction creates a word (of memory), that holds the operand specified by the user.  The operand can be in either hexadecimal (with a lower case ‘x’ preceding the number) or in decimal (with a pound sign ‘#’ preceding the number).  Hexadecimal numbers must be in the range of x0 to xFFFF, and decimals mu</w:t>
+      </w:r>
+      <w:r>
+        <w:t>st be in the range of -32,768 and 32,767.  Thus, if a symbol is used as the operand, the value of that would need to be in the range of -32,768 to xFFFF.  You can give a .FILL record a label if you wish</w:t>
+      </w:r>
+      <w:proofErr w:type="gramStart"/>
+      <w:r>
+        <w:t>,</w:t>
+      </w:r>
+      <w:proofErr w:type="gramEnd"/>
+      <w:r>
+        <w:t xml:space="preserve"> to refer back to the specific location in memory where the word is stored.  However, a label is not required.</w:t>
+      </w:r>
+    </w:p>
+    <w:p>
+      <w:r>
+        <w:t>Example: To define #-342, the instruction would be as follows</w:t>
+      </w:r>
+      <w:proofErr w:type="gramStart"/>
+      <w:r>
+        <w:t>;</w:t>
+      </w:r>
+      <w:proofErr w:type="gramEnd"/>
+    </w:p>
+    <w:p>
+      <w:pPr>
+        <w:rPr>
+          <w:rFonts w:ascii="Courier New" w:hAnsi="Courier New" w:cs="Courier New"/>
+        </w:rPr>
+      </w:pPr>
+      <w:r>
+        <w:rPr>
+          <w:rFonts w:ascii="Courier New" w:hAnsi="Courier New" w:cs="Courier New"/>
+        </w:rPr>
+        <w:t xml:space="preserve">         .FILL   #-</w:t>
+      </w:r>
+      <w:proofErr w:type="gramStart"/>
+      <w:r>
+        <w:rPr>
+          <w:rFonts w:ascii="Courier New" w:hAnsi="Courier New" w:cs="Courier New"/>
+        </w:rPr>
+        <w:t>342 ;Reserves</w:t>
+      </w:r>
+      <w:proofErr w:type="gramEnd"/>
+      <w:r>
+        <w:rPr>
+          <w:rFonts w:ascii="Courier New" w:hAnsi="Courier New" w:cs="Courier New"/>
+        </w:rPr>
+        <w:t xml:space="preserve"> memory location with </w:t>
+      </w:r>
+      <w:r>
+        <w:rPr>
+          <w:rFonts w:ascii="Courier New" w:hAnsi="Courier New" w:cs="Courier New"/>
+        </w:rPr>
+        <w:t>contents -342</w:t>
+      </w:r>
+    </w:p>
+    <w:p>
+      <w:pPr>
+        <w:rPr>
+          <w:rFonts w:cstheme="minorHAnsi"/>
+        </w:rPr>
+      </w:pPr>
+      <w:r>
+        <w:rPr>
+          <w:rFonts w:cstheme="minorHAnsi"/>
+        </w:rPr>
+        <w:t>Example: To define x45, and label it with the string “</w:t>
+      </w:r>
+      <w:proofErr w:type="spellStart"/>
+      <w:r>
+        <w:rPr>
+          <w:rFonts w:cstheme="minorHAnsi"/>
+        </w:rPr>
+        <w:t>hexnum</w:t>
+      </w:r>
+      <w:proofErr w:type="spellEnd"/>
+      <w:r>
+        <w:rPr>
+          <w:rFonts w:cstheme="minorHAnsi"/>
+        </w:rPr>
+        <w:t>”, the record would be as follows</w:t>
+      </w:r>
+      <w:proofErr w:type="gramStart"/>
+      <w:r>
+        <w:rPr>
+          <w:rFonts w:cstheme="minorHAnsi"/>
+        </w:rPr>
+        <w:t>;</w:t>
+      </w:r>
+      <w:proofErr w:type="gramEnd"/>
+    </w:p>
+    <w:p>
+      <w:pPr>
+        <w:rPr>
+          <w:rFonts w:ascii="Courier New" w:hAnsi="Courier New" w:cs="Courier New"/>
+        </w:rPr>
+      </w:pPr>
+      <w:proofErr w:type="spellStart"/>
+      <w:proofErr w:type="gramStart"/>
+      <w:r>
+        <w:rPr>
+          <w:rFonts w:ascii="Courier New" w:hAnsi="Courier New" w:cs="Courier New"/>
+        </w:rPr>
+        <w:t>hexnum</w:t>
+      </w:r>
+      <w:proofErr w:type="spellEnd"/>
+      <w:proofErr w:type="gramEnd"/>
+      <w:r>
+        <w:rPr>
+          <w:rFonts w:ascii="Courier New" w:hAnsi="Courier New" w:cs="Courier New"/>
+        </w:rPr>
+        <w:t xml:space="preserve">   .FILL   x45</w:t>
+      </w:r>
+    </w:p>
+    <w:p>
+      <w:pPr>
+        <w:pStyle w:val="Heading4"/>
+      </w:pPr>
+      <w:r>
+        <w:t>.STRZ</w:t>
+      </w:r>
+    </w:p>
+    <w:p>
+      <w:r>
+        <w:t>This instruction creates a block of words (of memory) to hold a string of characters, which should be in the operand field enclosed in quotation marks.  The last character is followed by a null word.  Thus, the .STRZ function uses one plus the length of the string words in memory.  A label is optional; if used, it will refer to the memory location where the first character is stored.</w:t>
+      </w:r>
+    </w:p>
+    <w:p>
+      <w:r>
+        <w:t>Example: To store the string “Test1” in memory, and link the first character’s location with the label string, the record would be as follows</w:t>
+      </w:r>
+      <w:proofErr w:type="gramStart"/>
+      <w:r>
+        <w:t>;</w:t>
+      </w:r>
+      <w:proofErr w:type="gramEnd"/>
+    </w:p>
+    <w:p>
+      <w:pPr>
+        <w:rPr>
+          <w:rFonts w:ascii="Courier New" w:hAnsi="Courier New" w:cs="Courier New"/>
+        </w:rPr>
+      </w:pPr>
+      <w:proofErr w:type="gramStart"/>
+      <w:r>
+        <w:rPr>
+          <w:rFonts w:ascii="Courier New" w:hAnsi="Courier New" w:cs="Courier New"/>
+        </w:rPr>
+        <w:t>string</w:t>
+      </w:r>
+      <w:proofErr w:type="gramEnd"/>
+      <w:r>
+        <w:rPr>
+          <w:rFonts w:ascii="Courier New" w:hAnsi="Courier New" w:cs="Courier New"/>
+        </w:rPr>
+        <w:t xml:space="preserve">   .STRZ   “Test1”</w:t>
+      </w:r>
+    </w:p>
+    <w:p>
+      <w:pPr>
+        <w:pStyle w:val="Heading4"/>
+      </w:pPr>
+      <w:r>
+        <w:t>.BLKW</w:t>
+      </w:r>
+    </w:p>
+    <w:p>
+      <w:r>
+        <w:t>This instruction creates a block of storage in memory.  The operand of this instruction is the number of words to be set aside, in hexadecimal.  The number of words needs to be between x1 and xFFFF.  In addition to using a constant in the operand field, a previously defined symbol can also be used; the data it contains must follow the previously mentioned guidelines for constants.  This block will not contain any data after created.   A label is optional; if used, it will refer to the memory location of the first word in the block of memory.</w:t>
+      </w:r>
+    </w:p>
+    <w:p>
+      <w:r>
+        <w:t>Example: To create a block of x20 words, and label the first word “blkw12”, the instruction would be as follows</w:t>
+      </w:r>
+      <w:proofErr w:type="gramStart"/>
+      <w:r>
+        <w:t>;</w:t>
+      </w:r>
+      <w:proofErr w:type="gramEnd"/>
+    </w:p>
+    <w:p>
+      <w:pPr>
+        <w:rPr>
+          <w:rFonts w:ascii="Courier New" w:hAnsi="Courier New" w:cs="Courier New"/>
+        </w:rPr>
+      </w:pPr>
+      <w:r>
+        <w:rPr>
+          <w:rFonts w:ascii="Courier New" w:hAnsi="Courier New" w:cs="Courier New"/>
+        </w:rPr>
+        <w:t>blkw12   .BLKW   x20</w:t>
+      </w:r>
+    </w:p>
+    <w:p>
+      <w:pPr>
+        <w:pStyle w:val="Heading3"/>
+      </w:pPr>
+      <w:bookmarkStart w:id="12" w:name="_Toc285920226"/>
+      <w:r>
+        <w:t>Comments</w:t>
+      </w:r>
+      <w:bookmarkEnd w:id="12"/>
+    </w:p>
+    <w:p>
+      <w:r>
+        <w:t>Comments can be formed in two ways</w:t>
+      </w:r>
+      <w:proofErr w:type="gramStart"/>
+      <w:r>
+        <w:t>;</w:t>
+      </w:r>
+      <w:proofErr w:type="gramEnd"/>
+      <w:r>
+        <w:t xml:space="preserve"> a full line comment or a partial line comment.   </w:t>
+      </w:r>
+      <w:proofErr w:type="gramStart"/>
+      <w:r>
+        <w:t>If the first character of a line is a semicolon (;), then that record is considered to be a comment and will be ignored by the Assembler.</w:t>
+      </w:r>
+      <w:proofErr w:type="gramEnd"/>
+      <w:r>
+        <w:t xml:space="preserve">  Otherwise, a comment needs to follow a properly formed record, and should start </w:t>
+      </w:r>
+      <w:r>
+        <w:lastRenderedPageBreak/>
+        <w:t>after the operands field.  Again, the comment should begin with a semicolon (;), and the assembler will ignore any information after the semicolon in the same line.</w:t>
+      </w:r>
+    </w:p>
+    <w:p>
+      <w:r>
         <w:t>Example:  T</w:t>
       </w:r>
       <w:r>
-        <w:rPr>
-          <w:rFonts w:cstheme="minorHAnsi"/>
-        </w:rPr>
-        <w:t xml:space="preserve">o store the data in register 2 at the </w:t>
-      </w:r>
-      <w:proofErr w:type="gramStart"/>
-      <w:r>
-        <w:rPr>
-          <w:rFonts w:cstheme="minorHAnsi"/>
-        </w:rPr>
-        <w:t>address  formed</w:t>
-      </w:r>
-      <w:proofErr w:type="gramEnd"/>
-      <w:r>
-        <w:rPr>
-          <w:rFonts w:cstheme="minorHAnsi"/>
-        </w:rPr>
-        <w:t xml:space="preserve"> by register 3 (as the base register) and by </w:t>
-      </w:r>
+        <w:t>o insert a comment after a fill instruction, the instruction would be as follows</w:t>
+      </w:r>
+      <w:proofErr w:type="gramStart"/>
+      <w:r>
+        <w:t>;</w:t>
+      </w:r>
+      <w:proofErr w:type="gramEnd"/>
+    </w:p>
+    <w:p>
+      <w:pPr>
+        <w:rPr>
+          <w:rFonts w:ascii="Courier New" w:hAnsi="Courier New" w:cs="Courier New"/>
+        </w:rPr>
+      </w:pPr>
       <w:proofErr w:type="spellStart"/>
-      <w:r>
-        <w:rPr>
-          <w:rFonts w:cstheme="minorHAnsi"/>
+      <w:proofErr w:type="gramStart"/>
+      <w:r>
+        <w:rPr>
+          <w:rFonts w:ascii="Courier New" w:hAnsi="Courier New" w:cs="Courier New"/>
+        </w:rPr>
+        <w:t>exampl</w:t>
+      </w:r>
+      <w:proofErr w:type="spellEnd"/>
+      <w:proofErr w:type="gramEnd"/>
+      <w:r>
+        <w:rPr>
+          <w:rFonts w:ascii="Courier New" w:hAnsi="Courier New" w:cs="Courier New"/>
+        </w:rPr>
+        <w:t xml:space="preserve">   .FILL   </w:t>
+      </w:r>
+      <w:proofErr w:type="spellStart"/>
+      <w:r>
+        <w:rPr>
+          <w:rFonts w:ascii="Courier New" w:hAnsi="Courier New" w:cs="Courier New"/>
         </w:rPr>
         <w:t>xFF</w:t>
       </w:r>
       <w:proofErr w:type="spellEnd"/>
       <w:r>
         <w:rPr>
-          <w:rFonts w:cstheme="minorHAnsi"/>
-        </w:rPr>
-        <w:t>, the instruction would be as follows;</w:t>
-      </w:r>
-    </w:p>
-    <w:p>
-      <w:pPr>
-        <w:rPr>
-          <w:rFonts w:ascii="Courier New" w:hAnsi="Courier New" w:cs="Courier New"/>
-        </w:rPr>
-      </w:pPr>
-      <w:r>
-        <w:rPr>
-          <w:rFonts w:ascii="Courier New" w:hAnsi="Courier New" w:cs="Courier New"/>
-        </w:rPr>
-        <w:t xml:space="preserve">         STR     R2</w:t>
-      </w:r>
-      <w:proofErr w:type="gramStart"/>
-      <w:r>
-        <w:rPr>
-          <w:rFonts w:ascii="Courier New" w:hAnsi="Courier New" w:cs="Courier New"/>
-        </w:rPr>
-        <w:t>,R3,xFF</w:t>
-      </w:r>
-      <w:proofErr w:type="gramEnd"/>
+          <w:rFonts w:ascii="Courier New" w:hAnsi="Courier New" w:cs="Courier New"/>
+        </w:rPr>
+        <w:t>; Any data after the semicolon will be ignored.</w:t>
+      </w:r>
+    </w:p>
+    <w:p>
+      <w:pPr>
+        <w:pStyle w:val="Heading2"/>
+      </w:pPr>
+      <w:bookmarkStart w:id="13" w:name="_Toc285920227"/>
+      <w:r>
+        <w:t>End Record</w:t>
+      </w:r>
+      <w:bookmarkEnd w:id="13"/>
+    </w:p>
+    <w:p>
+      <w:pPr>
+        <w:rPr>
+          <w:rFonts w:cstheme="minorHAnsi"/>
+        </w:rPr>
+      </w:pPr>
+      <w:r>
+        <w:t xml:space="preserve">The end record needs to be the last record in your program.  The record should be formed with </w:t>
+      </w:r>
+      <w:r>
+        <w:rPr>
+          <w:rFonts w:ascii="Courier New" w:hAnsi="Courier New" w:cs="Courier New"/>
+        </w:rPr>
+        <w:t>.END</w:t>
+      </w:r>
+      <w:r>
+        <w:rPr>
+          <w:rFonts w:cstheme="minorHAnsi"/>
+        </w:rPr>
+        <w:t xml:space="preserve"> in the operation field.  Optionally, a hex integer starting location operand may be specified.  If none is given, then the program begins execution at the first address in the segment.  If a hex integer between x0 and xFFFF is given, then the program begins to execute at that address.</w:t>
+      </w:r>
+      <w:r>
+        <w:rPr>
+          <w:rFonts w:cstheme="minorHAnsi"/>
+        </w:rPr>
+        <w:t xml:space="preserve">  </w:t>
+      </w:r>
+    </w:p>
+    <w:p>
+      <w:pPr>
+        <w:rPr>
+          <w:rFonts w:cstheme="minorHAnsi"/>
+        </w:rPr>
+      </w:pPr>
+      <w:r>
+        <w:rPr>
+          <w:rFonts w:cstheme="minorHAnsi"/>
+        </w:rPr>
+        <w:t>Additionally, there cannot be any label in this record.</w:t>
+      </w:r>
     </w:p>
     <w:p>
       <w:pPr>
@@ -3529,196 +5076,25 @@
         <w:rPr>
           <w:rFonts w:cstheme="minorHAnsi"/>
         </w:rPr>
-        <w:t>o load the data stored at the location formed by register 1 (as the base register) and by INDEX1 (a label representing x40)</w:t>
-      </w:r>
-      <w:r>
-        <w:rPr>
-          <w:rFonts w:cstheme="minorHAnsi"/>
-        </w:rPr>
-        <w:t xml:space="preserve"> into register 2</w:t>
-      </w:r>
-      <w:r>
-        <w:rPr>
-          <w:rFonts w:cstheme="minorHAnsi"/>
-        </w:rPr>
-        <w:t>, the instruction would be as follows;</w:t>
-      </w:r>
-    </w:p>
-    <w:p>
-      <w:pPr>
-        <w:rPr>
-          <w:rFonts w:ascii="Courier New" w:hAnsi="Courier New" w:cs="Courier New"/>
-        </w:rPr>
-      </w:pPr>
-      <w:r>
-        <w:rPr>
-          <w:rFonts w:ascii="Courier New" w:hAnsi="Courier New" w:cs="Courier New"/>
-        </w:rPr>
-        <w:t xml:space="preserve">         LDR     </w:t>
-      </w:r>
-      <w:r>
-        <w:rPr>
-          <w:rFonts w:ascii="Courier New" w:hAnsi="Courier New" w:cs="Courier New"/>
-        </w:rPr>
-        <w:t>R2</w:t>
-      </w:r>
-      <w:proofErr w:type="gramStart"/>
-      <w:r>
-        <w:rPr>
-          <w:rFonts w:ascii="Courier New" w:hAnsi="Courier New" w:cs="Courier New"/>
-        </w:rPr>
-        <w:t>,R1,INDEX1</w:t>
-      </w:r>
-      <w:proofErr w:type="gramEnd"/>
-    </w:p>
-    <w:p>
-      <w:pPr>
-        <w:pStyle w:val="Heading4"/>
-      </w:pPr>
-      <w:r>
-        <w:t>Flow of Control Instructions</w:t>
-      </w:r>
-    </w:p>
-    <w:p/>
-    <w:p>
-      <w:pPr>
-        <w:pStyle w:val="Heading3"/>
-      </w:pPr>
-      <w:bookmarkStart w:id="10" w:name="_Toc285796559"/>
-      <w:r>
-        <w:t>Operands</w:t>
-      </w:r>
-      <w:bookmarkEnd w:id="10"/>
-    </w:p>
-    <w:p>
-      <w:r>
-        <w:t>There are several different forms of operands that can be used in the operand fields of records; Registers, Constants, Immediates, Addresses, Indexes, Symbols, and Literals. To see which forms of operands can be used with a specific instruction, please refer to the section above discussing the requirements for each one.</w:t>
-      </w:r>
-    </w:p>
-    <w:p>
-      <w:pPr>
-        <w:pStyle w:val="Heading4"/>
-      </w:pPr>
-      <w:r>
-        <w:lastRenderedPageBreak/>
-        <w:t>Registers</w:t>
-      </w:r>
-    </w:p>
-    <w:p>
-      <w:pPr>
-        <w:pStyle w:val="Heading4"/>
-      </w:pPr>
-      <w:r>
-        <w:t>Constants</w:t>
-      </w:r>
-    </w:p>
-    <w:p>
-      <w:pPr>
-        <w:pStyle w:val="Heading4"/>
-      </w:pPr>
-      <w:proofErr w:type="gramStart"/>
-      <w:r>
-        <w:t xml:space="preserve">Immediates </w:t>
-      </w:r>
-      <w:r>
-        <w:t xml:space="preserve"> </w:t>
-      </w:r>
-      <w:r>
-        <w:t>(</w:t>
-      </w:r>
-      <w:proofErr w:type="gramEnd"/>
-      <w:r>
-        <w:t>imm5)</w:t>
-      </w:r>
-    </w:p>
-    <w:p>
-      <w:pPr>
-        <w:pStyle w:val="Heading4"/>
-      </w:pPr>
-      <w:r>
-        <w:t>Addresses (</w:t>
-      </w:r>
-      <w:proofErr w:type="spellStart"/>
-      <w:r>
-        <w:t>addr</w:t>
-      </w:r>
-      <w:proofErr w:type="spellEnd"/>
-      <w:r>
-        <w:t>)</w:t>
-      </w:r>
-    </w:p>
-    <w:p>
-      <w:pPr>
-        <w:pStyle w:val="Heading4"/>
-      </w:pPr>
-      <w:r>
-        <w:t>Indexes (index6)</w:t>
-      </w:r>
-    </w:p>
-    <w:p>
-      <w:pPr>
-        <w:pStyle w:val="Heading4"/>
-      </w:pPr>
-      <w:r>
-        <w:t>Symbols</w:t>
-      </w:r>
-    </w:p>
-    <w:p>
-      <w:pPr>
-        <w:pStyle w:val="Heading4"/>
-      </w:pPr>
-      <w:r>
-        <w:t>Literals</w:t>
-      </w:r>
-    </w:p>
-    <w:p>
-      <w:pPr>
-        <w:pStyle w:val="Heading3"/>
-      </w:pPr>
-      <w:bookmarkStart w:id="11" w:name="_Toc285796560"/>
-      <w:r>
-        <w:t>Pseudo Op</w:t>
-      </w:r>
-      <w:r>
-        <w:t>erations</w:t>
-      </w:r>
-      <w:bookmarkEnd w:id="11"/>
-    </w:p>
-    <w:p>
-      <w:r>
-        <w:t xml:space="preserve">Pseudo Operations are instructions that either store a specified value (or values beginning) at a location, or configure storage.  There are four pseudo operations (the instructions for the start and end of a program are discussed in a separate section).  </w:t>
-      </w:r>
-    </w:p>
-    <w:p>
-      <w:pPr>
-        <w:pStyle w:val="Heading4"/>
-      </w:pPr>
-      <w:r>
-        <w:t>.EQU</w:t>
-      </w:r>
-    </w:p>
-    <w:p>
-      <w:r>
-        <w:t xml:space="preserve">This instruction equates a symbol (given in the label field) with a value given in the operand field.  This is analogous to a constant in other programming languages.  The value can be a previously defined label or </w:t>
-      </w:r>
-      <w:r>
-        <w:t xml:space="preserve">a constant.  If a constant, it can be written as a decimal (with the pound sign (#) before it) or as a hexadecimal number (with a lower case ‘x’ before it).  </w:t>
-      </w:r>
-      <w:r>
-        <w:t>This method does not allocate memory.</w:t>
-      </w:r>
-    </w:p>
-    <w:p>
-      <w:r>
-        <w:t>If the value of the symbol is equated to another symbol, that symbol must be defined earlier in the program.</w:t>
-      </w:r>
-    </w:p>
-    <w:p>
-      <w:r>
-        <w:t>Example: To set ‘const1’ equal to the value #32, the instruction would be as follows</w:t>
-      </w:r>
-      <w:proofErr w:type="gramStart"/>
-      <w:r>
+        <w:t>o begin execution at address x300</w:t>
+      </w:r>
+      <w:r>
+        <w:rPr>
+          <w:rFonts w:cstheme="minorHAnsi"/>
+        </w:rPr>
+        <w:t>A</w:t>
+      </w:r>
+      <w:r>
+        <w:rPr>
+          <w:rFonts w:cstheme="minorHAnsi"/>
+        </w:rPr>
+        <w:t>, the End Record would be formed as follows</w:t>
+      </w:r>
+      <w:proofErr w:type="gramStart"/>
+      <w:r>
+        <w:rPr>
+          <w:rFonts w:cstheme="minorHAnsi"/>
+        </w:rPr>
         <w:t>;</w:t>
       </w:r>
       <w:proofErr w:type="gramEnd"/>
@@ -3733,478 +5109,53 @@
         <w:rPr>
           <w:rFonts w:ascii="Courier New" w:hAnsi="Courier New" w:cs="Courier New"/>
         </w:rPr>
-        <w:t>const1   .EQU    #32</w:t>
-      </w:r>
-    </w:p>
-    <w:p>
-      <w:pPr>
-        <w:rPr>
-          <w:rFonts w:cstheme="minorHAnsi"/>
-        </w:rPr>
-      </w:pPr>
-      <w:r>
-        <w:rPr>
-          <w:rFonts w:cstheme="minorHAnsi"/>
-        </w:rPr>
-        <w:t>Example: To set ‘const2’ equal to the value represented by ‘const1’, the instruction would be as follows</w:t>
-      </w:r>
-      <w:proofErr w:type="gramStart"/>
-      <w:r>
-        <w:rPr>
-          <w:rFonts w:cstheme="minorHAnsi"/>
-        </w:rPr>
-        <w:t>;</w:t>
-      </w:r>
-      <w:proofErr w:type="gramEnd"/>
-    </w:p>
-    <w:p>
-      <w:pPr>
-        <w:rPr>
-          <w:rFonts w:ascii="Courier New" w:hAnsi="Courier New" w:cs="Courier New"/>
-        </w:rPr>
-      </w:pPr>
-      <w:r>
-        <w:rPr>
-          <w:rFonts w:ascii="Courier New" w:hAnsi="Courier New" w:cs="Courier New"/>
-        </w:rPr>
-        <w:t>const2   .EQU    const1</w:t>
-      </w:r>
-    </w:p>
-    <w:p>
-      <w:pPr>
-        <w:pStyle w:val="Heading4"/>
-      </w:pPr>
-      <w:r>
-        <w:t>.FILL</w:t>
-      </w:r>
-    </w:p>
-    <w:p>
-      <w:r>
-        <w:t>This instruction creates a word (of memory), that holds the operand specified by the user.  The operand can be in either hexadecimal (with a lower case ‘x’ preceding the number) or in decimal (with a pound sign ‘#’ preceding the number).  Hexadecimal numbers must be in the range of x0 to xFFFF, and decimals mu</w:t>
-      </w:r>
-      <w:r>
-        <w:t>st be in the range of -32,768 and 32,767.  Thus, if a symbol is used as the operand, the value of that would need to be in the range of -32,768 to xFFFF.  You can give a .FILL record a label if you wish</w:t>
-      </w:r>
-      <w:proofErr w:type="gramStart"/>
-      <w:r>
-        <w:t>,</w:t>
-      </w:r>
-      <w:proofErr w:type="gramEnd"/>
-      <w:r>
-        <w:t xml:space="preserve"> to refer back to the specific location in memory where the word is stored.  However, a label is not required.</w:t>
-      </w:r>
-    </w:p>
-    <w:p>
-      <w:r>
-        <w:t>Example: To define #-342, the instruction would be as follows</w:t>
-      </w:r>
-      <w:proofErr w:type="gramStart"/>
-      <w:r>
-        <w:t>;</w:t>
-      </w:r>
-      <w:proofErr w:type="gramEnd"/>
-    </w:p>
-    <w:p>
-      <w:pPr>
-        <w:rPr>
-          <w:rFonts w:ascii="Courier New" w:hAnsi="Courier New" w:cs="Courier New"/>
-        </w:rPr>
-      </w:pPr>
-      <w:r>
-        <w:rPr>
-          <w:rFonts w:ascii="Courier New" w:hAnsi="Courier New" w:cs="Courier New"/>
-        </w:rPr>
-        <w:t xml:space="preserve">         .FILL   #-</w:t>
-      </w:r>
-      <w:proofErr w:type="gramStart"/>
-      <w:r>
-        <w:rPr>
-          <w:rFonts w:ascii="Courier New" w:hAnsi="Courier New" w:cs="Courier New"/>
-        </w:rPr>
-        <w:t>342 ;Reserves</w:t>
-      </w:r>
-      <w:proofErr w:type="gramEnd"/>
-      <w:r>
-        <w:rPr>
-          <w:rFonts w:ascii="Courier New" w:hAnsi="Courier New" w:cs="Courier New"/>
-        </w:rPr>
-        <w:t xml:space="preserve"> memory location with </w:t>
-      </w:r>
-      <w:r>
-        <w:rPr>
-          <w:rFonts w:ascii="Courier New" w:hAnsi="Courier New" w:cs="Courier New"/>
-        </w:rPr>
-        <w:t>contents -342</w:t>
-      </w:r>
-    </w:p>
-    <w:p>
-      <w:pPr>
-        <w:rPr>
-          <w:rFonts w:cstheme="minorHAnsi"/>
-        </w:rPr>
-      </w:pPr>
-      <w:r>
-        <w:rPr>
-          <w:rFonts w:cstheme="minorHAnsi"/>
-        </w:rPr>
-        <w:lastRenderedPageBreak/>
-        <w:t>Example: To define x45, and label it with the string “</w:t>
-      </w:r>
-      <w:proofErr w:type="spellStart"/>
-      <w:r>
-        <w:rPr>
-          <w:rFonts w:cstheme="minorHAnsi"/>
-        </w:rPr>
-        <w:t>hexnum</w:t>
-      </w:r>
-      <w:proofErr w:type="spellEnd"/>
-      <w:r>
-        <w:rPr>
-          <w:rFonts w:cstheme="minorHAnsi"/>
-        </w:rPr>
-        <w:t>”, the record would be as follows</w:t>
-      </w:r>
-      <w:proofErr w:type="gramStart"/>
-      <w:r>
-        <w:rPr>
-          <w:rFonts w:cstheme="minorHAnsi"/>
-        </w:rPr>
-        <w:t>;</w:t>
-      </w:r>
-      <w:proofErr w:type="gramEnd"/>
-    </w:p>
-    <w:p>
-      <w:pPr>
-        <w:rPr>
-          <w:rFonts w:ascii="Courier New" w:hAnsi="Courier New" w:cs="Courier New"/>
-        </w:rPr>
-      </w:pPr>
-      <w:proofErr w:type="spellStart"/>
-      <w:proofErr w:type="gramStart"/>
-      <w:r>
-        <w:rPr>
-          <w:rFonts w:ascii="Courier New" w:hAnsi="Courier New" w:cs="Courier New"/>
-        </w:rPr>
-        <w:t>hexnum</w:t>
-      </w:r>
-      <w:proofErr w:type="spellEnd"/>
-      <w:proofErr w:type="gramEnd"/>
-      <w:r>
-        <w:rPr>
-          <w:rFonts w:ascii="Courier New" w:hAnsi="Courier New" w:cs="Courier New"/>
-        </w:rPr>
-        <w:t xml:space="preserve">   .FILL   x45</w:t>
-      </w:r>
-    </w:p>
-    <w:p>
-      <w:pPr>
-        <w:pStyle w:val="Heading4"/>
-      </w:pPr>
-      <w:r>
-        <w:t>.STRZ</w:t>
-      </w:r>
-    </w:p>
-    <w:p>
-      <w:r>
-        <w:t>This instruction creates a block of words (of memory) to hold a string of characters, which should be in the operand field enclosed in quotation marks.  The last character is followed by a null word.  Thus, the .STRZ function uses one plus the length of the string words in memory.  A label is optional; if used, it will refer to the memory location where the first character is stored.</w:t>
-      </w:r>
-    </w:p>
-    <w:p>
-      <w:r>
-        <w:t>Example: To store the string “Test1” in memory, and link the first character’s location with the label string, the record would be as follows</w:t>
-      </w:r>
-      <w:proofErr w:type="gramStart"/>
-      <w:r>
-        <w:t>;</w:t>
-      </w:r>
-      <w:proofErr w:type="gramEnd"/>
-    </w:p>
-    <w:p>
-      <w:pPr>
-        <w:rPr>
-          <w:rFonts w:ascii="Courier New" w:hAnsi="Courier New" w:cs="Courier New"/>
-        </w:rPr>
-      </w:pPr>
-      <w:proofErr w:type="gramStart"/>
-      <w:r>
-        <w:rPr>
-          <w:rFonts w:ascii="Courier New" w:hAnsi="Courier New" w:cs="Courier New"/>
-        </w:rPr>
-        <w:t>string</w:t>
-      </w:r>
-      <w:proofErr w:type="gramEnd"/>
-      <w:r>
-        <w:rPr>
-          <w:rFonts w:ascii="Courier New" w:hAnsi="Courier New" w:cs="Courier New"/>
-        </w:rPr>
-        <w:t xml:space="preserve">   .STRZ   “Test1”</w:t>
-      </w:r>
-    </w:p>
-    <w:p>
-      <w:pPr>
-        <w:pStyle w:val="Heading4"/>
-      </w:pPr>
-      <w:r>
-        <w:t>.BLKW</w:t>
-      </w:r>
-    </w:p>
-    <w:p>
-      <w:r>
-        <w:t>This instruction creates a block of storage in memory.  The operand of this instruction is the number of words to be set aside, in hexadecimal.  The number of words needs to be between x1 and xFFFF.  In addition to using a constant in the operand field, a previously defined symbol can also be used; the data it contains must follow the previously mentioned guidelines for constants.  This block will not contain any data after created.   A label is optional; if used, it will refer to the memory location of the first word in the block of memory.</w:t>
-      </w:r>
-    </w:p>
-    <w:p>
-      <w:r>
-        <w:t>Example: To create a block of x20 words, and label the first word “blkw12”, the instruction would be as follows</w:t>
-      </w:r>
-      <w:proofErr w:type="gramStart"/>
-      <w:r>
-        <w:t>;</w:t>
-      </w:r>
-      <w:proofErr w:type="gramEnd"/>
-    </w:p>
-    <w:p>
-      <w:pPr>
-        <w:rPr>
-          <w:rFonts w:ascii="Courier New" w:hAnsi="Courier New" w:cs="Courier New"/>
-        </w:rPr>
-      </w:pPr>
-      <w:r>
-        <w:rPr>
-          <w:rFonts w:ascii="Courier New" w:hAnsi="Courier New" w:cs="Courier New"/>
-        </w:rPr>
-        <w:t>blkw12   .BLKW   x20</w:t>
-      </w:r>
-    </w:p>
-    <w:p>
-      <w:pPr>
-        <w:pStyle w:val="Heading3"/>
-      </w:pPr>
-      <w:bookmarkStart w:id="12" w:name="_Toc285796561"/>
-      <w:r>
-        <w:t>Comments</w:t>
-      </w:r>
-      <w:bookmarkEnd w:id="12"/>
-    </w:p>
-    <w:p>
-      <w:r>
-        <w:t>Comments can be formed in two ways</w:t>
-      </w:r>
-      <w:proofErr w:type="gramStart"/>
-      <w:r>
-        <w:t>;</w:t>
-      </w:r>
-      <w:proofErr w:type="gramEnd"/>
-      <w:r>
-        <w:t xml:space="preserve"> a full line comment or a partial line comment.   </w:t>
-      </w:r>
-      <w:proofErr w:type="gramStart"/>
-      <w:r>
-        <w:t>If the first character of a line is a semicolon (;), then that record is considered to be a comment and will be ignored by the Assembler.</w:t>
-      </w:r>
-      <w:proofErr w:type="gramEnd"/>
-      <w:r>
-        <w:t xml:space="preserve">  Otherwise, a comment needs to follow a properly formed record, and should start after the operands field.  Again, the comment should begin with a semicolon (;), and the assembler will ignore any information after the semicolon in the same line.</w:t>
-      </w:r>
-    </w:p>
-    <w:p>
-      <w:r>
-        <w:t>Example:  T</w:t>
-      </w:r>
-      <w:r>
-        <w:t>o insert a comment after a fill instruction, the instruction would be as follows</w:t>
-      </w:r>
-      <w:proofErr w:type="gramStart"/>
-      <w:r>
-        <w:t>;</w:t>
-      </w:r>
-      <w:proofErr w:type="gramEnd"/>
-    </w:p>
-    <w:p>
-      <w:pPr>
-        <w:rPr>
-          <w:rFonts w:ascii="Courier New" w:hAnsi="Courier New" w:cs="Courier New"/>
-        </w:rPr>
-      </w:pPr>
-      <w:proofErr w:type="spellStart"/>
-      <w:proofErr w:type="gramStart"/>
-      <w:r>
-        <w:rPr>
-          <w:rFonts w:ascii="Courier New" w:hAnsi="Courier New" w:cs="Courier New"/>
-        </w:rPr>
-        <w:t>exampl</w:t>
-      </w:r>
-      <w:proofErr w:type="spellEnd"/>
-      <w:proofErr w:type="gramEnd"/>
-      <w:r>
-        <w:rPr>
-          <w:rFonts w:ascii="Courier New" w:hAnsi="Courier New" w:cs="Courier New"/>
-        </w:rPr>
-        <w:t xml:space="preserve">   .FILL   </w:t>
-      </w:r>
-      <w:proofErr w:type="spellStart"/>
-      <w:r>
-        <w:rPr>
-          <w:rFonts w:ascii="Courier New" w:hAnsi="Courier New" w:cs="Courier New"/>
-        </w:rPr>
-        <w:t>xFF</w:t>
-      </w:r>
-      <w:proofErr w:type="spellEnd"/>
-      <w:r>
-        <w:rPr>
-          <w:rFonts w:ascii="Courier New" w:hAnsi="Courier New" w:cs="Courier New"/>
-        </w:rPr>
-        <w:t>; Any data after the semicolon will be ignored.</w:t>
-      </w:r>
+        <w:t xml:space="preserve">         .END    x300</w:t>
+      </w:r>
+      <w:r>
+        <w:rPr>
+          <w:rFonts w:ascii="Courier New" w:hAnsi="Courier New" w:cs="Courier New"/>
+        </w:rPr>
+        <w:t>A</w:t>
+      </w:r>
+    </w:p>
+    <w:p>
+      <w:pPr>
+        <w:pStyle w:val="Heading1"/>
+      </w:pPr>
+      <w:bookmarkStart w:id="14" w:name="_Toc285920228"/>
+      <w:r>
+        <w:t xml:space="preserve">Compiling </w:t>
+      </w:r>
+      <w:r>
+        <w:t>a Program</w:t>
+      </w:r>
+      <w:bookmarkEnd w:id="14"/>
     </w:p>
     <w:p>
       <w:pPr>
         <w:pStyle w:val="Heading2"/>
       </w:pPr>
-      <w:bookmarkStart w:id="13" w:name="_Toc285796562"/>
-      <w:r>
-        <w:t>End Record</w:t>
-      </w:r>
-      <w:bookmarkEnd w:id="13"/>
-    </w:p>
-    <w:p>
-      <w:pPr>
-        <w:rPr>
-          <w:rFonts w:cstheme="minorHAnsi"/>
-        </w:rPr>
-      </w:pPr>
-      <w:r>
-        <w:t xml:space="preserve">The end record needs to be the last record in your program.  The record should be formed with </w:t>
-      </w:r>
-      <w:r>
-        <w:rPr>
-          <w:rFonts w:ascii="Courier New" w:hAnsi="Courier New" w:cs="Courier New"/>
-        </w:rPr>
-        <w:t>.END</w:t>
-      </w:r>
-      <w:r>
-        <w:rPr>
-          <w:rFonts w:cstheme="minorHAnsi"/>
-        </w:rPr>
-        <w:t xml:space="preserve"> in the operation field.  Optionally, a hex integer starting location operand may be specified.  If none is given, then the program begins execution at the first address in the segment.  If a hex integer between x0 and xFFFF is given, then the program begins to execute at that address.</w:t>
-      </w:r>
-      <w:r>
-        <w:rPr>
-          <w:rFonts w:cstheme="minorHAnsi"/>
-        </w:rPr>
-        <w:t xml:space="preserve">  </w:t>
-      </w:r>
-    </w:p>
-    <w:p>
-      <w:pPr>
-        <w:rPr>
-          <w:rFonts w:cstheme="minorHAnsi"/>
-        </w:rPr>
-      </w:pPr>
-      <w:r>
-        <w:rPr>
-          <w:rFonts w:cstheme="minorHAnsi"/>
-        </w:rPr>
-        <w:t>Additionally, there cannot be any label in this record.</w:t>
-      </w:r>
-    </w:p>
-    <w:p>
-      <w:pPr>
-        <w:rPr>
-          <w:rFonts w:cstheme="minorHAnsi"/>
-        </w:rPr>
-      </w:pPr>
-      <w:r>
-        <w:rPr>
-          <w:rFonts w:cstheme="minorHAnsi"/>
-        </w:rPr>
-        <w:lastRenderedPageBreak/>
-        <w:t>Example:  T</w:t>
-      </w:r>
-      <w:r>
-        <w:rPr>
-          <w:rFonts w:cstheme="minorHAnsi"/>
-        </w:rPr>
-        <w:t>o begin execution at address x300</w:t>
-      </w:r>
-      <w:r>
-        <w:rPr>
-          <w:rFonts w:cstheme="minorHAnsi"/>
-        </w:rPr>
-        <w:t>A</w:t>
-      </w:r>
-      <w:r>
-        <w:rPr>
-          <w:rFonts w:cstheme="minorHAnsi"/>
-        </w:rPr>
-        <w:t>, the End Record would be formed as follows</w:t>
-      </w:r>
-      <w:proofErr w:type="gramStart"/>
-      <w:r>
-        <w:rPr>
-          <w:rFonts w:cstheme="minorHAnsi"/>
-        </w:rPr>
-        <w:t>;</w:t>
-      </w:r>
-      <w:proofErr w:type="gramEnd"/>
-    </w:p>
-    <w:p>
-      <w:pPr>
-        <w:rPr>
-          <w:rFonts w:ascii="Courier New" w:hAnsi="Courier New" w:cs="Courier New"/>
-        </w:rPr>
-      </w:pPr>
-      <w:r>
-        <w:rPr>
-          <w:rFonts w:ascii="Courier New" w:hAnsi="Courier New" w:cs="Courier New"/>
-        </w:rPr>
-        <w:t xml:space="preserve">         .END    x300</w:t>
-      </w:r>
-      <w:r>
-        <w:rPr>
-          <w:rFonts w:ascii="Courier New" w:hAnsi="Courier New" w:cs="Courier New"/>
-        </w:rPr>
-        <w:t>A</w:t>
-      </w:r>
+      <w:bookmarkStart w:id="15" w:name="_Toc285920229"/>
+      <w:r>
+        <w:t>Commands</w:t>
+      </w:r>
+      <w:bookmarkEnd w:id="15"/>
+    </w:p>
+    <w:p>
+      <w:pPr>
+        <w:pStyle w:val="Heading2"/>
+      </w:pPr>
+      <w:bookmarkStart w:id="16" w:name="_Toc285920230"/>
+      <w:r>
+        <w:t>Output</w:t>
+      </w:r>
+      <w:bookmarkEnd w:id="16"/>
     </w:p>
     <w:p>
       <w:pPr>
         <w:pStyle w:val="Heading1"/>
       </w:pPr>
-      <w:bookmarkStart w:id="14" w:name="_Toc285796563"/>
-      <w:r>
-        <w:t xml:space="preserve">Compiling </w:t>
-      </w:r>
-      <w:r>
-        <w:t>a Program</w:t>
-      </w:r>
-      <w:bookmarkEnd w:id="14"/>
-    </w:p>
-    <w:p>
-      <w:pPr>
-        <w:pStyle w:val="Heading2"/>
-      </w:pPr>
-      <w:bookmarkStart w:id="15" w:name="_Toc285796564"/>
-      <w:r>
-        <w:t>Commands</w:t>
-      </w:r>
-      <w:bookmarkEnd w:id="15"/>
-    </w:p>
-    <w:p>
-      <w:pPr>
-        <w:pStyle w:val="Heading2"/>
-      </w:pPr>
-      <w:bookmarkStart w:id="16" w:name="_Toc285796565"/>
-      <w:r>
-        <w:t>Output</w:t>
-      </w:r>
-      <w:bookmarkEnd w:id="16"/>
-    </w:p>
-    <w:p>
-      <w:pPr>
-        <w:pStyle w:val="Heading1"/>
-      </w:pPr>
-      <w:bookmarkStart w:id="17" w:name="_Toc285796566"/>
+      <w:bookmarkStart w:id="17" w:name="_Toc285920231"/>
       <w:r>
         <w:t>Debugging Error Messages</w:t>
       </w:r>
@@ -4666,7 +5617,6 @@
   <w:style w:type="character" w:default="1" w:styleId="DefaultParagraphFont">
     <w:name w:val="Default Paragraph Font"/>
     <w:uiPriority w:val="1"/>
-    <w:semiHidden/>
     <w:unhideWhenUsed/>
   </w:style>
   <w:style w:type="table" w:default="1" w:styleId="TableNormal">
@@ -4946,70 +5896,7 @@
 
 <file path=word/glossary/document.xml><?xml version="1.0" encoding="utf-8"?>
 <w:glossaryDocument xmlns:ve="http://schemas.openxmlformats.org/markup-compatibility/2006" xmlns:o="urn:schemas-microsoft-com:office:office" xmlns:r="http://schemas.openxmlformats.org/officeDocument/2006/relationships" xmlns:m="http://schemas.openxmlformats.org/officeDocument/2006/math" xmlns:v="urn:schemas-microsoft-com:vml" xmlns:wp="http://schemas.openxmlformats.org/drawingml/2006/wordprocessingDrawing" xmlns:w10="urn:schemas-microsoft-com:office:word" xmlns:w="http://schemas.openxmlformats.org/wordprocessingml/2006/main" xmlns:wne="http://schemas.microsoft.com/office/word/2006/wordml">
-  <w:docParts>
-    <w:docPart>
-      <w:docPartPr>
-        <w:name w:val="CB326847DD41430E81D94AE8D45D1372"/>
-        <w:category>
-          <w:name w:val="General"/>
-          <w:gallery w:val="placeholder"/>
-        </w:category>
-        <w:types>
-          <w:type w:val="bbPlcHdr"/>
-        </w:types>
-        <w:behaviors>
-          <w:behavior w:val="content"/>
-        </w:behaviors>
-        <w:guid w:val="{3B532DED-14D8-46DF-BE9A-BEF74801F243}"/>
-      </w:docPartPr>
-      <w:docPartBody>
-        <w:p>
-          <w:pPr>
-            <w:pStyle w:val="CB326847DD41430E81D94AE8D45D1372"/>
-          </w:pPr>
-          <w:r>
-            <w:rPr>
-              <w:rFonts w:asciiTheme="majorHAnsi" w:eastAsiaTheme="majorEastAsia" w:hAnsiTheme="majorHAnsi" w:cstheme="majorBidi"/>
-              <w:sz w:val="80"/>
-              <w:szCs w:val="80"/>
-            </w:rPr>
-            <w:t>[Type the document title]</w:t>
-          </w:r>
-        </w:p>
-      </w:docPartBody>
-    </w:docPart>
-    <w:docPart>
-      <w:docPartPr>
-        <w:name w:val="EA58945F5240439D973417AC5FC26DC4"/>
-        <w:category>
-          <w:name w:val="General"/>
-          <w:gallery w:val="placeholder"/>
-        </w:category>
-        <w:types>
-          <w:type w:val="bbPlcHdr"/>
-        </w:types>
-        <w:behaviors>
-          <w:behavior w:val="content"/>
-        </w:behaviors>
-        <w:guid w:val="{05A4E5A0-2A39-486A-BFE4-EA490E1A7467}"/>
-      </w:docPartPr>
-      <w:docPartBody>
-        <w:p>
-          <w:pPr>
-            <w:pStyle w:val="EA58945F5240439D973417AC5FC26DC4"/>
-          </w:pPr>
-          <w:r>
-            <w:rPr>
-              <w:rFonts w:asciiTheme="majorHAnsi" w:eastAsiaTheme="majorEastAsia" w:hAnsiTheme="majorHAnsi" w:cstheme="majorBidi"/>
-              <w:sz w:val="44"/>
-              <w:szCs w:val="44"/>
-            </w:rPr>
-            <w:t>[Type the document subtitle]</w:t>
-          </w:r>
-        </w:p>
-      </w:docPartBody>
-    </w:docPart>
-  </w:docParts>
+  <w:docParts/>
 </w:glossaryDocument>
 </file>
 
@@ -5077,9 +5964,11 @@
   </w:compat>
   <w:rsids>
     <w:rsidRoot w:val="002070B5"/>
+    <w:rsid w:val="00086914"/>
     <w:rsid w:val="002070B5"/>
     <w:rsid w:val="00BE30C2"/>
     <w:rsid w:val="00CA0C89"/>
+    <w:rsid w:val="00D703F0"/>
     <w:rsid w:val="00E03343"/>
   </w:rsids>
   <m:mathPr>
@@ -5651,7 +6540,7 @@
 </file>
 
 <file path=customXml/itemProps2.xml><?xml version="1.0" encoding="utf-8"?>
-<ds:datastoreItem xmlns:ds="http://schemas.openxmlformats.org/officeDocument/2006/customXml" ds:itemID="{09831075-1492-4BF3-A145-D3E7BA801533}">
+<ds:datastoreItem xmlns:ds="http://schemas.openxmlformats.org/officeDocument/2006/customXml" ds:itemID="{9DE150FA-1215-48F2-8F09-6EEC93D92B64}">
   <ds:schemaRefs>
     <ds:schemaRef ds:uri="http://schemas.openxmlformats.org/officeDocument/2006/bibliography"/>
   </ds:schemaRefs>

</xml_diff>